<commit_message>
Further report changes. Just needs the "Testing" section completed.
</commit_message>
<xml_diff>
--- a/Documents/Increment 4 Report.docx
+++ b/Documents/Increment 4 Report.docx
@@ -621,6 +621,61 @@
       <w:r>
         <w:t xml:space="preserve"> is not directly associated to Android. </w:t>
       </w:r>
+      <w:r>
+        <w:t>So I found some basic Clip Art to use that well represented the purpose of our application, and then added it to our Android project.</w:t>
+      </w:r>
+    </w:p>
+    <w:p>
+      <w:r>
+        <w:rPr>
+          <w:noProof/>
+        </w:rPr>
+        <w:drawing>
+          <wp:inline distT="0" distB="0" distL="0" distR="0">
+            <wp:extent cx="2314575" cy="2314575"/>
+            <wp:effectExtent l="0" t="0" r="0" b="0"/>
+            <wp:docPr id="14" name="Picture 9" descr="D:\git\cs551_project\Source\Application\sternerlearn_launcher-web.png"/>
+            <wp:cNvGraphicFramePr>
+              <a:graphicFrameLocks xmlns:a="http://schemas.openxmlformats.org/drawingml/2006/main" noChangeAspect="1"/>
+            </wp:cNvGraphicFramePr>
+            <a:graphic xmlns:a="http://schemas.openxmlformats.org/drawingml/2006/main">
+              <a:graphicData uri="http://schemas.openxmlformats.org/drawingml/2006/picture">
+                <pic:pic xmlns:pic="http://schemas.openxmlformats.org/drawingml/2006/picture">
+                  <pic:nvPicPr>
+                    <pic:cNvPr id="0" name="Picture 9" descr="D:\git\cs551_project\Source\Application\sternerlearn_launcher-web.png"/>
+                    <pic:cNvPicPr>
+                      <a:picLocks noChangeAspect="1" noChangeArrowheads="1"/>
+                    </pic:cNvPicPr>
+                  </pic:nvPicPr>
+                  <pic:blipFill>
+                    <a:blip r:embed="rId7" cstate="print"/>
+                    <a:srcRect/>
+                    <a:stretch>
+                      <a:fillRect/>
+                    </a:stretch>
+                  </pic:blipFill>
+                  <pic:spPr bwMode="auto">
+                    <a:xfrm>
+                      <a:off x="0" y="0"/>
+                      <a:ext cx="2314575" cy="2314575"/>
+                    </a:xfrm>
+                    <a:prstGeom prst="rect">
+                      <a:avLst/>
+                    </a:prstGeom>
+                    <a:noFill/>
+                    <a:ln w="9525">
+                      <a:noFill/>
+                      <a:miter lim="800000"/>
+                      <a:headEnd/>
+                      <a:tailEnd/>
+                    </a:ln>
+                  </pic:spPr>
+                </pic:pic>
+              </a:graphicData>
+            </a:graphic>
+          </wp:inline>
+        </w:drawing>
+      </w:r>
     </w:p>
     <w:p>
       <w:pPr>
@@ -631,6 +686,19 @@
       </w:r>
     </w:p>
     <w:p>
+      <w:r>
+        <w:t xml:space="preserve">The titles up until this point were simply </w:t>
+      </w:r>
+      <w:proofErr w:type="spellStart"/>
+      <w:r>
+        <w:t>pregenerated</w:t>
+      </w:r>
+      <w:proofErr w:type="spellEnd"/>
+      <w:r>
+        <w:t xml:space="preserve"> by the Android solution to be the same name as the Java file name. So we changed all of them to correctly identify to the user what the purpose of that page was. In addition, the main menu page titles were changed dynamically to contain the name of the user.</w:t>
+      </w:r>
+    </w:p>
+    <w:p>
       <w:pPr>
         <w:pStyle w:val="Heading3"/>
       </w:pPr>
@@ -650,6 +718,154 @@
       </w:r>
     </w:p>
     <w:p>
+      <w:r>
+        <w:t xml:space="preserve">In another attempt to improve the appearance of our application, we changed the theme from the default to </w:t>
+      </w:r>
+      <w:proofErr w:type="spellStart"/>
+      <w:r>
+        <w:t>Holo</w:t>
+      </w:r>
+      <w:proofErr w:type="spellEnd"/>
+      <w:r>
+        <w:t xml:space="preserve">. We believe this is an improvement in the appearance, and makes the application appear more modern and accessible. </w:t>
+      </w:r>
+    </w:p>
+    <w:p>
+      <w:pPr>
+        <w:rPr>
+          <w:b/>
+        </w:rPr>
+      </w:pPr>
+      <w:r>
+        <w:rPr>
+          <w:b/>
+        </w:rPr>
+        <w:t>Before:</w:t>
+      </w:r>
+      <w:r>
+        <w:rPr>
+          <w:b/>
+        </w:rPr>
+        <w:tab/>
+      </w:r>
+      <w:r>
+        <w:rPr>
+          <w:b/>
+        </w:rPr>
+        <w:tab/>
+      </w:r>
+      <w:r>
+        <w:rPr>
+          <w:b/>
+        </w:rPr>
+        <w:tab/>
+      </w:r>
+      <w:r>
+        <w:rPr>
+          <w:b/>
+        </w:rPr>
+        <w:tab/>
+        <w:t xml:space="preserve">      After:</w:t>
+      </w:r>
+    </w:p>
+    <w:p>
+      <w:r>
+        <w:lastRenderedPageBreak/>
+        <w:drawing>
+          <wp:inline distT="0" distB="0" distL="0" distR="0">
+            <wp:extent cx="1954530" cy="3474720"/>
+            <wp:effectExtent l="19050" t="0" r="7620" b="0"/>
+            <wp:docPr id="18" name="Picture 20" descr="Screenshot_2013-03-21-14-10-34"/>
+            <wp:cNvGraphicFramePr>
+              <a:graphicFrameLocks xmlns:a="http://schemas.openxmlformats.org/drawingml/2006/main" noChangeAspect="1"/>
+            </wp:cNvGraphicFramePr>
+            <a:graphic xmlns:a="http://schemas.openxmlformats.org/drawingml/2006/main">
+              <a:graphicData uri="http://schemas.openxmlformats.org/drawingml/2006/picture">
+                <pic:pic xmlns:pic="http://schemas.openxmlformats.org/drawingml/2006/picture">
+                  <pic:nvPicPr>
+                    <pic:cNvPr id="0" name="Picture 20" descr="Screenshot_2013-03-21-14-10-34"/>
+                    <pic:cNvPicPr>
+                      <a:picLocks noChangeAspect="1" noChangeArrowheads="1"/>
+                    </pic:cNvPicPr>
+                  </pic:nvPicPr>
+                  <pic:blipFill>
+                    <a:blip r:embed="rId8" cstate="print"/>
+                    <a:srcRect/>
+                    <a:stretch>
+                      <a:fillRect/>
+                    </a:stretch>
+                  </pic:blipFill>
+                  <pic:spPr bwMode="auto">
+                    <a:xfrm>
+                      <a:off x="0" y="0"/>
+                      <a:ext cx="1954530" cy="3474720"/>
+                    </a:xfrm>
+                    <a:prstGeom prst="rect">
+                      <a:avLst/>
+                    </a:prstGeom>
+                    <a:noFill/>
+                    <a:ln w="9525">
+                      <a:noFill/>
+                      <a:miter lim="800000"/>
+                      <a:headEnd/>
+                      <a:tailEnd/>
+                    </a:ln>
+                  </pic:spPr>
+                </pic:pic>
+              </a:graphicData>
+            </a:graphic>
+          </wp:inline>
+        </w:drawing>
+      </w:r>
+      <w:r>
+        <w:drawing>
+          <wp:inline distT="0" distB="0" distL="0" distR="0">
+            <wp:extent cx="1957070" cy="3476625"/>
+            <wp:effectExtent l="19050" t="0" r="5080" b="0"/>
+            <wp:docPr id="22" name="Picture 11" descr="D:\git\cs551_project\Video\Pics\2013-04-27_18-40-29.png"/>
+            <wp:cNvGraphicFramePr>
+              <a:graphicFrameLocks xmlns:a="http://schemas.openxmlformats.org/drawingml/2006/main" noChangeAspect="1"/>
+            </wp:cNvGraphicFramePr>
+            <a:graphic xmlns:a="http://schemas.openxmlformats.org/drawingml/2006/main">
+              <a:graphicData uri="http://schemas.openxmlformats.org/drawingml/2006/picture">
+                <pic:pic xmlns:pic="http://schemas.openxmlformats.org/drawingml/2006/picture">
+                  <pic:nvPicPr>
+                    <pic:cNvPr id="0" name="Picture 11" descr="D:\git\cs551_project\Video\Pics\2013-04-27_18-40-29.png"/>
+                    <pic:cNvPicPr>
+                      <a:picLocks noChangeAspect="1" noChangeArrowheads="1"/>
+                    </pic:cNvPicPr>
+                  </pic:nvPicPr>
+                  <pic:blipFill>
+                    <a:blip r:embed="rId9" cstate="print"/>
+                    <a:srcRect/>
+                    <a:stretch>
+                      <a:fillRect/>
+                    </a:stretch>
+                  </pic:blipFill>
+                  <pic:spPr bwMode="auto">
+                    <a:xfrm>
+                      <a:off x="0" y="0"/>
+                      <a:ext cx="1957070" cy="3476625"/>
+                    </a:xfrm>
+                    <a:prstGeom prst="rect">
+                      <a:avLst/>
+                    </a:prstGeom>
+                    <a:noFill/>
+                    <a:ln w="9525">
+                      <a:noFill/>
+                      <a:miter lim="800000"/>
+                      <a:headEnd/>
+                      <a:tailEnd/>
+                    </a:ln>
+                  </pic:spPr>
+                </pic:pic>
+              </a:graphicData>
+            </a:graphic>
+          </wp:inline>
+        </w:drawing>
+      </w:r>
+    </w:p>
+    <w:p>
       <w:pPr>
         <w:pStyle w:val="Heading3"/>
       </w:pPr>
@@ -661,6 +877,11 @@
       </w:r>
     </w:p>
     <w:p>
+      <w:r>
+        <w:t>Many of the list item layouts we created were not particularly attractive, and didn’t fit certain strings very well. We improved these so they were more pleasing to the eye and could fit more data.</w:t>
+      </w:r>
+    </w:p>
+    <w:p>
       <w:pPr>
         <w:pStyle w:val="Heading2"/>
       </w:pPr>
@@ -669,6 +890,55 @@
       </w:r>
     </w:p>
     <w:p>
+      <w:r>
+        <w:t>In addition to all of the new development and improvements contained above, we did fix bugs as we came across them. As new development continued and we noticed bugs, we fixed them. In addition, after we did the end-to-end testing described in the Testing section below, we fixed other new bugs that were uncovered. Some of these bugs included:</w:t>
+      </w:r>
+    </w:p>
+    <w:p>
+      <w:pPr>
+        <w:pStyle w:val="ListParagraph"/>
+        <w:numPr>
+          <w:ilvl w:val="0"/>
+          <w:numId w:val="2"/>
+        </w:numPr>
+      </w:pPr>
+      <w:r>
+        <w:t xml:space="preserve">Fixed a problem with attempting to store C# </w:t>
+      </w:r>
+      <w:proofErr w:type="spellStart"/>
+      <w:r>
+        <w:t>enums</w:t>
+      </w:r>
+      <w:proofErr w:type="spellEnd"/>
+      <w:r>
+        <w:t xml:space="preserve"> in an SQL database</w:t>
+      </w:r>
+    </w:p>
+    <w:p>
+      <w:pPr>
+        <w:pStyle w:val="ListParagraph"/>
+        <w:numPr>
+          <w:ilvl w:val="0"/>
+          <w:numId w:val="2"/>
+        </w:numPr>
+      </w:pPr>
+      <w:r>
+        <w:t>Fixed problems with parents not being able to see their student’s information</w:t>
+      </w:r>
+    </w:p>
+    <w:p>
+      <w:pPr>
+        <w:pStyle w:val="ListParagraph"/>
+        <w:numPr>
+          <w:ilvl w:val="0"/>
+          <w:numId w:val="2"/>
+        </w:numPr>
+      </w:pPr>
+      <w:r>
+        <w:t>Fixed a crash when receiving text messages with the application closed</w:t>
+      </w:r>
+    </w:p>
+    <w:p>
       <w:pPr>
         <w:pStyle w:val="Heading1"/>
       </w:pPr>
@@ -677,10 +947,24 @@
       </w:r>
     </w:p>
     <w:p>
+      <w:r>
+        <w:t xml:space="preserve">Because of the nature of our application and how web service connectivity is essential to our application’s functionality, we were unable to use </w:t>
+      </w:r>
+      <w:proofErr w:type="spellStart"/>
+      <w:r>
+        <w:t>NUnit</w:t>
+      </w:r>
+      <w:proofErr w:type="spellEnd"/>
+      <w:r>
+        <w:t xml:space="preserve"> for automated testing. Instead we manually tested all of our web services and application UI. Not only did we continually test pages and services as they were being created and used in our application, we also did a round of end-to-end testing at the iteration. We believe this to have been sufficient for our purposes.</w:t>
+      </w:r>
+    </w:p>
+    <w:p>
       <w:pPr>
         <w:pStyle w:val="Heading1"/>
       </w:pPr>
       <w:r>
+        <w:lastRenderedPageBreak/>
         <w:t>Project Management</w:t>
       </w:r>
     </w:p>
@@ -1318,16 +1602,7 @@
                 <w:sz w:val="20"/>
                 <w:szCs w:val="20"/>
               </w:rPr>
-              <w:t xml:space="preserve">Completing full functionality of all pages from </w:t>
-            </w:r>
-            <w:r>
-              <w:rPr>
-                <w:rFonts w:ascii="Arial" w:eastAsia="Times New Roman" w:hAnsi="Arial" w:cs="Arial"/>
-                <w:sz w:val="20"/>
-                <w:szCs w:val="20"/>
-              </w:rPr>
-              <w:lastRenderedPageBreak/>
-              <w:t>Iteration 3</w:t>
+              <w:t>Completing full functionality of all pages from Iteration 3</w:t>
             </w:r>
           </w:p>
         </w:tc>
@@ -1352,7 +1627,6 @@
                 <w:sz w:val="20"/>
                 <w:szCs w:val="20"/>
               </w:rPr>
-              <w:lastRenderedPageBreak/>
               <w:t>Devin Turner</w:t>
             </w:r>
           </w:p>
@@ -1410,7 +1684,6 @@
                 <w:sz w:val="20"/>
                 <w:szCs w:val="20"/>
               </w:rPr>
-              <w:lastRenderedPageBreak/>
               <w:t>SternerLearn</w:t>
             </w:r>
             <w:proofErr w:type="spellEnd"/>
@@ -2661,6 +2934,7 @@
         <w:t xml:space="preserve">. </w:t>
       </w:r>
       <w:r>
+        <w:lastRenderedPageBreak/>
         <w:t>However, this was not a “must-have” feature compared to the essential working parts of our system, and so we had to drop it as we again ran out of time.</w:t>
       </w:r>
     </w:p>
@@ -2676,7 +2950,6 @@
     </w:p>
     <w:p>
       <w:r>
-        <w:lastRenderedPageBreak/>
         <w:t>The other feature which could use future improvement is the locations tracking page. It is already the most interesting feature in our application, but we feel that it could be improved to allow easier viewing by the parent. Currently we display a marker for every location, but with many locations on the map, this can be difficult to view and determine the route the student was taking. We would like to use a track-to-route generation to actually create a ‘route’ from these locations so that the parent can actually see in which direction they are travelling. Also, a more exact time frame selection could be useful in some use cases.</w:t>
       </w:r>
     </w:p>
@@ -2738,7 +3011,7 @@
           <w:lang w:eastAsia="en-US" w:bidi="ar-SA"/>
         </w:rPr>
       </w:pPr>
-      <w:hyperlink r:id="rId7" w:history="1">
+      <w:hyperlink r:id="rId10" w:history="1">
         <w:r>
           <w:rPr>
             <w:rStyle w:val="Hyperlink"/>
@@ -2795,7 +3068,7 @@
       </w:r>
     </w:p>
     <w:p>
-      <w:hyperlink r:id="rId8" w:history="1">
+      <w:hyperlink r:id="rId11" w:history="1">
         <w:r>
           <w:rPr>
             <w:rStyle w:val="Hyperlink"/>
@@ -2808,7 +3081,7 @@
       </w:r>
     </w:p>
     <w:p>
-      <w:hyperlink r:id="rId9" w:history="1">
+      <w:hyperlink r:id="rId12" w:history="1">
         <w:r>
           <w:rPr>
             <w:rStyle w:val="Hyperlink"/>
@@ -2821,7 +3094,7 @@
       </w:r>
     </w:p>
     <w:p>
-      <w:hyperlink r:id="rId10" w:history="1">
+      <w:hyperlink r:id="rId13" w:history="1">
         <w:r>
           <w:rPr>
             <w:rStyle w:val="Hyperlink"/>
@@ -2849,7 +3122,7 @@
         <w:snapToGrid w:val="0"/>
         <w:contextualSpacing/>
       </w:pPr>
-      <w:hyperlink r:id="rId11" w:history="1">
+      <w:hyperlink r:id="rId14" w:history="1">
         <w:r>
           <w:rPr>
             <w:rFonts w:asciiTheme="minorHAnsi" w:eastAsia="Times New Roman" w:hAnsiTheme="minorHAnsi"/>
@@ -2869,7 +3142,7 @@
       </w:r>
     </w:p>
     <w:p>
-      <w:hyperlink r:id="rId12" w:tgtFrame="_blank" w:history="1">
+      <w:hyperlink r:id="rId15" w:tgtFrame="_blank" w:history="1">
         <w:r>
           <w:rPr>
             <w:rStyle w:val="Hyperlink"/>
@@ -2892,6 +3165,119 @@
 <file path=word/numbering.xml><?xml version="1.0" encoding="utf-8"?>
 <w:numbering xmlns:ve="http://schemas.openxmlformats.org/markup-compatibility/2006" xmlns:o="urn:schemas-microsoft-com:office:office" xmlns:r="http://schemas.openxmlformats.org/officeDocument/2006/relationships" xmlns:m="http://schemas.openxmlformats.org/officeDocument/2006/math" xmlns:v="urn:schemas-microsoft-com:vml" xmlns:wp="http://schemas.openxmlformats.org/drawingml/2006/wordprocessingDrawing" xmlns:w10="urn:schemas-microsoft-com:office:word" xmlns:w="http://schemas.openxmlformats.org/wordprocessingml/2006/main" xmlns:wne="http://schemas.microsoft.com/office/word/2006/wordml">
   <w:abstractNum w:abstractNumId="0">
+    <w:nsid w:val="596D02D7"/>
+    <w:multiLevelType w:val="hybridMultilevel"/>
+    <w:tmpl w:val="329C01F4"/>
+    <w:lvl w:ilvl="0" w:tplc="04090001">
+      <w:start w:val="1"/>
+      <w:numFmt w:val="bullet"/>
+      <w:lvlText w:val=""/>
+      <w:lvlJc w:val="left"/>
+      <w:pPr>
+        <w:ind w:left="720" w:hanging="360"/>
+      </w:pPr>
+      <w:rPr>
+        <w:rFonts w:ascii="Symbol" w:hAnsi="Symbol" w:hint="default"/>
+      </w:rPr>
+    </w:lvl>
+    <w:lvl w:ilvl="1" w:tplc="04090003" w:tentative="1">
+      <w:start w:val="1"/>
+      <w:numFmt w:val="bullet"/>
+      <w:lvlText w:val="o"/>
+      <w:lvlJc w:val="left"/>
+      <w:pPr>
+        <w:ind w:left="1440" w:hanging="360"/>
+      </w:pPr>
+      <w:rPr>
+        <w:rFonts w:ascii="Courier New" w:hAnsi="Courier New" w:cs="Courier New" w:hint="default"/>
+      </w:rPr>
+    </w:lvl>
+    <w:lvl w:ilvl="2" w:tplc="04090005" w:tentative="1">
+      <w:start w:val="1"/>
+      <w:numFmt w:val="bullet"/>
+      <w:lvlText w:val=""/>
+      <w:lvlJc w:val="left"/>
+      <w:pPr>
+        <w:ind w:left="2160" w:hanging="360"/>
+      </w:pPr>
+      <w:rPr>
+        <w:rFonts w:ascii="Wingdings" w:hAnsi="Wingdings" w:hint="default"/>
+      </w:rPr>
+    </w:lvl>
+    <w:lvl w:ilvl="3" w:tplc="04090001" w:tentative="1">
+      <w:start w:val="1"/>
+      <w:numFmt w:val="bullet"/>
+      <w:lvlText w:val=""/>
+      <w:lvlJc w:val="left"/>
+      <w:pPr>
+        <w:ind w:left="2880" w:hanging="360"/>
+      </w:pPr>
+      <w:rPr>
+        <w:rFonts w:ascii="Symbol" w:hAnsi="Symbol" w:hint="default"/>
+      </w:rPr>
+    </w:lvl>
+    <w:lvl w:ilvl="4" w:tplc="04090003" w:tentative="1">
+      <w:start w:val="1"/>
+      <w:numFmt w:val="bullet"/>
+      <w:lvlText w:val="o"/>
+      <w:lvlJc w:val="left"/>
+      <w:pPr>
+        <w:ind w:left="3600" w:hanging="360"/>
+      </w:pPr>
+      <w:rPr>
+        <w:rFonts w:ascii="Courier New" w:hAnsi="Courier New" w:cs="Courier New" w:hint="default"/>
+      </w:rPr>
+    </w:lvl>
+    <w:lvl w:ilvl="5" w:tplc="04090005" w:tentative="1">
+      <w:start w:val="1"/>
+      <w:numFmt w:val="bullet"/>
+      <w:lvlText w:val=""/>
+      <w:lvlJc w:val="left"/>
+      <w:pPr>
+        <w:ind w:left="4320" w:hanging="360"/>
+      </w:pPr>
+      <w:rPr>
+        <w:rFonts w:ascii="Wingdings" w:hAnsi="Wingdings" w:hint="default"/>
+      </w:rPr>
+    </w:lvl>
+    <w:lvl w:ilvl="6" w:tplc="04090001" w:tentative="1">
+      <w:start w:val="1"/>
+      <w:numFmt w:val="bullet"/>
+      <w:lvlText w:val=""/>
+      <w:lvlJc w:val="left"/>
+      <w:pPr>
+        <w:ind w:left="5040" w:hanging="360"/>
+      </w:pPr>
+      <w:rPr>
+        <w:rFonts w:ascii="Symbol" w:hAnsi="Symbol" w:hint="default"/>
+      </w:rPr>
+    </w:lvl>
+    <w:lvl w:ilvl="7" w:tplc="04090003" w:tentative="1">
+      <w:start w:val="1"/>
+      <w:numFmt w:val="bullet"/>
+      <w:lvlText w:val="o"/>
+      <w:lvlJc w:val="left"/>
+      <w:pPr>
+        <w:ind w:left="5760" w:hanging="360"/>
+      </w:pPr>
+      <w:rPr>
+        <w:rFonts w:ascii="Courier New" w:hAnsi="Courier New" w:cs="Courier New" w:hint="default"/>
+      </w:rPr>
+    </w:lvl>
+    <w:lvl w:ilvl="8" w:tplc="04090005" w:tentative="1">
+      <w:start w:val="1"/>
+      <w:numFmt w:val="bullet"/>
+      <w:lvlText w:val=""/>
+      <w:lvlJc w:val="left"/>
+      <w:pPr>
+        <w:ind w:left="6480" w:hanging="360"/>
+      </w:pPr>
+      <w:rPr>
+        <w:rFonts w:ascii="Wingdings" w:hAnsi="Wingdings" w:hint="default"/>
+      </w:rPr>
+    </w:lvl>
+  </w:abstractNum>
+  <w:abstractNum w:abstractNumId="1">
     <w:nsid w:val="79296A0C"/>
     <w:multiLevelType w:val="hybridMultilevel"/>
     <w:tmpl w:val="0ACA57C8"/>
@@ -2981,6 +3367,9 @@
     </w:lvl>
   </w:abstractNum>
   <w:num w:numId="1">
+    <w:abstractNumId w:val="1"/>
+  </w:num>
+  <w:num w:numId="2">
     <w:abstractNumId w:val="0"/>
   </w:num>
 </w:numbering>
@@ -3667,6 +4056,17 @@
       <w:iCs/>
       <w:color w:val="4F81BD" w:themeColor="accent1"/>
     </w:rPr>
+  </w:style>
+  <w:style w:type="paragraph" w:styleId="ListParagraph">
+    <w:name w:val="List Paragraph"/>
+    <w:basedOn w:val="Normal"/>
+    <w:uiPriority w:val="34"/>
+    <w:qFormat/>
+    <w:rsid w:val="00452868"/>
+    <w:pPr>
+      <w:ind w:left="720"/>
+      <w:contextualSpacing/>
+    </w:pPr>
   </w:style>
 </w:styles>
 </file>
@@ -4519,7 +4919,7 @@
 </file>
 
 <file path=customXml/itemProps2.xml><?xml version="1.0" encoding="utf-8"?>
-<ds:datastoreItem xmlns:ds="http://schemas.openxmlformats.org/officeDocument/2006/customXml" ds:itemID="{B8F7A2A3-151A-4EFB-873F-856F7614A13F}">
+<ds:datastoreItem xmlns:ds="http://schemas.openxmlformats.org/officeDocument/2006/customXml" ds:itemID="{E8C4723E-CDC5-411E-891C-CA6B79BFE561}">
   <ds:schemaRefs>
     <ds:schemaRef ds:uri="http://schemas.openxmlformats.org/officeDocument/2006/bibliography"/>
   </ds:schemaRefs>

</xml_diff>

<commit_message>
Checked in the presentation draft.
</commit_message>
<xml_diff>
--- a/Documents/Increment 4 Report.docx
+++ b/Documents/Increment 4 Report.docx
@@ -122,7 +122,6 @@
                         <w:szCs w:val="80"/>
                       </w:rPr>
                     </w:pPr>
-                    <w:proofErr w:type="spellStart"/>
                     <w:r>
                       <w:rPr>
                         <w:rFonts w:asciiTheme="majorHAnsi" w:eastAsiaTheme="majorEastAsia" w:hAnsiTheme="majorHAnsi" w:cstheme="majorBidi"/>
@@ -131,7 +130,6 @@
                       </w:rPr>
                       <w:t>SternerLearn</w:t>
                     </w:r>
-                    <w:proofErr w:type="spellEnd"/>
                   </w:p>
                 </w:tc>
               </w:sdtContent>
@@ -393,53 +391,19 @@
         <w:rPr>
           <w:b/>
         </w:rPr>
-        <w:t xml:space="preserve"> </w:t>
-      </w:r>
-      <w:proofErr w:type="spellStart"/>
-      <w:r>
-        <w:rPr>
-          <w:b/>
-        </w:rPr>
-        <w:t>MessagesActivity</w:t>
-      </w:r>
-      <w:proofErr w:type="spellEnd"/>
-      <w:r>
-        <w:t xml:space="preserve"> for this task. This page from a UI perspective is very similar to the </w:t>
-      </w:r>
-      <w:proofErr w:type="spellStart"/>
-      <w:r>
-        <w:t>AssignmentsActivity</w:t>
-      </w:r>
-      <w:proofErr w:type="spellEnd"/>
-      <w:r>
-        <w:t xml:space="preserve"> or </w:t>
-      </w:r>
-      <w:proofErr w:type="spellStart"/>
-      <w:r>
-        <w:t>GradesActivity</w:t>
-      </w:r>
-      <w:proofErr w:type="spellEnd"/>
-      <w:r>
-        <w:t xml:space="preserve">, both of which also display list items in a dynamic fashion. Its key difference is that it pulls its data from the server using the </w:t>
-      </w:r>
-      <w:proofErr w:type="spellStart"/>
+        <w:t xml:space="preserve"> MessagesActivity</w:t>
+      </w:r>
+      <w:r>
+        <w:t xml:space="preserve"> for this task. This page from a UI perspective is very similar to the AssignmentsActivity or GradesActivity, both of which also display list items in a dynamic fashion. Its key difference is that it pulls its data from the server using the </w:t>
+      </w:r>
       <w:r>
         <w:rPr>
           <w:b/>
         </w:rPr>
         <w:t>getMessages</w:t>
       </w:r>
-      <w:proofErr w:type="spellEnd"/>
-      <w:r>
-        <w:t xml:space="preserve"> method in the </w:t>
-      </w:r>
-      <w:proofErr w:type="spellStart"/>
-      <w:r>
-        <w:t>ParentalManagementService</w:t>
-      </w:r>
-      <w:proofErr w:type="spellEnd"/>
-      <w:r>
-        <w:t xml:space="preserve"> for the given time frame.</w:t>
+      <w:r>
+        <w:t xml:space="preserve"> method in the ParentalManagementService for the given time frame.</w:t>
       </w:r>
     </w:p>
     <w:p>
@@ -454,47 +418,23 @@
       <w:r>
         <w:t xml:space="preserve">We created the </w:t>
       </w:r>
-      <w:proofErr w:type="spellStart"/>
       <w:r>
         <w:rPr>
           <w:b/>
         </w:rPr>
-        <w:t>LocationsActivity</w:t>
-      </w:r>
-      <w:proofErr w:type="spellEnd"/>
+        <w:t xml:space="preserve">LocationsActivity </w:t>
+      </w:r>
+      <w:r>
+        <w:t xml:space="preserve">for this task. This page is the most unique in the application, as it uses the Google Maps API to display a map. We then use the </w:t>
+      </w:r>
       <w:r>
         <w:rPr>
           <w:b/>
         </w:rPr>
-        <w:t xml:space="preserve"> </w:t>
-      </w:r>
-      <w:r>
-        <w:t xml:space="preserve">for this task. This page is the most unique in the application, as it uses the Google Maps API to display a map. We then use the </w:t>
-      </w:r>
-      <w:proofErr w:type="spellStart"/>
-      <w:r>
-        <w:rPr>
-          <w:b/>
-        </w:rPr>
-        <w:t>getLocations</w:t>
-      </w:r>
-      <w:proofErr w:type="spellEnd"/>
-      <w:r>
-        <w:rPr>
-          <w:b/>
-        </w:rPr>
-        <w:t xml:space="preserve"> </w:t>
-      </w:r>
-      <w:r>
-        <w:t xml:space="preserve">method in the </w:t>
-      </w:r>
-      <w:proofErr w:type="spellStart"/>
-      <w:r>
-        <w:t>ParentalManagementService</w:t>
-      </w:r>
-      <w:proofErr w:type="spellEnd"/>
-      <w:r>
-        <w:t xml:space="preserve"> to retrieve the locations for the given day, and display each location with a marker. Clicking on the marker will display the time the student actually was at that location.</w:t>
+        <w:t xml:space="preserve">getLocations </w:t>
+      </w:r>
+      <w:r>
+        <w:t>method in the ParentalManagementService to retrieve the locations for the given day, and display each location with a marker. Clicking on the marker will display the time the student actually was at that location.</w:t>
       </w:r>
     </w:p>
     <w:p>
@@ -507,15 +447,7 @@
     </w:p>
     <w:p>
       <w:r>
-        <w:t xml:space="preserve">This was accomplished using the Android API of </w:t>
-      </w:r>
-      <w:proofErr w:type="spellStart"/>
-      <w:r>
-        <w:t>SharedPreferences</w:t>
-      </w:r>
-      <w:proofErr w:type="spellEnd"/>
-      <w:r>
-        <w:t>. This essentially creates a file on the device that we can save primitive data to. Thus we can save the login information for the account in a string format. This enables the user to more easily use the application, since they will not have to log in every time they want to access it. This also necessitated creating a “Log Out” option, which we added to the main menu page of every account type, which just cleared out those preferences and brought the user back to the login page. While most users would not really need this option, it was very helpful for testing and debugging.</w:t>
+        <w:t>This was accomplished using the Android API of SharedPreferences. This essentially creates a file on the device that we can save primitive data to. Thus we can save the login information for the account in a string format. This enables the user to more easily use the application, since they will not have to log in every time they want to access it. This also necessitated creating a “Log Out” option, which we added to the main menu page of every account type, which just cleared out those preferences and brought the user back to the login page. While most users would not really need this option, it was very helpful for testing and debugging.</w:t>
       </w:r>
     </w:p>
     <w:p>
@@ -528,15 +460,7 @@
     </w:p>
     <w:p>
       <w:r>
-        <w:t xml:space="preserve">Some of the teacher pages (e.g. the adding pages, where a new student, class, grade, assignment, or infraction can be added) were not completed in Iteration 3. These were now completed. This mainly consisted of adding </w:t>
-      </w:r>
-      <w:proofErr w:type="spellStart"/>
-      <w:r>
-        <w:t>DateSelectors</w:t>
-      </w:r>
-      <w:proofErr w:type="spellEnd"/>
-      <w:r>
-        <w:t xml:space="preserve"> to allow the user to actually select a date to be associated with whatever they were adding. The conversion process of date formats from Java to and from SQL is not particularly pleasant, so this was avoided as long as possible. Then it was also noticed that some of these pages were not displaying properly on some phone resolutions, and so modifications were made to allow all of the UI elements to be visible. While these pages may not be the most pleasing sights, everything is visible and clear. Not to mention there’s a reason we’re software developers and not graphics designers. </w:t>
+        <w:t xml:space="preserve">Some of the teacher pages (e.g. the adding pages, where a new student, class, grade, assignment, or infraction can be added) were not completed in Iteration 3. These were now completed. This mainly consisted of adding DateSelectors to allow the user to actually select a date to be associated with whatever they were adding. The conversion process of date formats from Java to and from SQL is not particularly pleasant, so this was avoided as long as possible. Then it was also noticed that some of these pages were not displaying properly on some phone resolutions, and so modifications were made to allow all of the UI elements to be visible. While these pages may not be the most pleasing sights, everything is visible and clear. Not to mention there’s a reason we’re software developers and not graphics designers. </w:t>
       </w:r>
     </w:p>
     <w:p>
@@ -568,24 +492,14 @@
       <w:r>
         <w:t xml:space="preserve">We added the </w:t>
       </w:r>
-      <w:proofErr w:type="spellStart"/>
       <w:r>
         <w:rPr>
           <w:b/>
         </w:rPr>
         <w:t>InfractionsAdapter</w:t>
       </w:r>
-      <w:proofErr w:type="spellEnd"/>
-      <w:r>
-        <w:t xml:space="preserve"> for this task, in addition to the Infraction and </w:t>
-      </w:r>
-      <w:proofErr w:type="spellStart"/>
-      <w:r>
-        <w:t>InfractionsAdapter</w:t>
-      </w:r>
-      <w:proofErr w:type="spellEnd"/>
-      <w:r>
-        <w:t xml:space="preserve"> classes that go along with it. This is again very similar to the other list pages in our UI, where we just display the list items. The only difference here is the information we retrieve comes from a different web method and needs to be displayed in a slightly different fashion.</w:t>
+      <w:r>
+        <w:t xml:space="preserve"> for this task, in addition to the Infraction and InfractionsAdapter classes that go along with it. This is again very similar to the other list pages in our UI, where we just display the list items. The only difference here is the information we retrieve comes from a different web method and needs to be displayed in a slightly different fashion.</w:t>
       </w:r>
     </w:p>
     <w:p>
@@ -611,15 +525,7 @@
     </w:p>
     <w:p>
       <w:r>
-        <w:t xml:space="preserve">The launcher icon we were using until this point was the default Android icon, which was downright confusing, since clearly </w:t>
-      </w:r>
-      <w:proofErr w:type="spellStart"/>
-      <w:r>
-        <w:t>SternerLearn</w:t>
-      </w:r>
-      <w:proofErr w:type="spellEnd"/>
-      <w:r>
-        <w:t xml:space="preserve"> is not directly associated to Android. </w:t>
+        <w:t xml:space="preserve">The launcher icon we were using until this point was the default Android icon, which was downright confusing, since clearly SternerLearn is not directly associated to Android. </w:t>
       </w:r>
       <w:r>
         <w:t>So I found some basic Clip Art to use that well represented the purpose of our application, and then added it to our Android project.</w:t>
@@ -687,15 +593,7 @@
     </w:p>
     <w:p>
       <w:r>
-        <w:t xml:space="preserve">The titles up until this point were simply </w:t>
-      </w:r>
-      <w:proofErr w:type="spellStart"/>
-      <w:r>
-        <w:t>pregenerated</w:t>
-      </w:r>
-      <w:proofErr w:type="spellEnd"/>
-      <w:r>
-        <w:t xml:space="preserve"> by the Android solution to be the same name as the Java file name. So we changed all of them to correctly identify to the user what the purpose of that page was. In addition, the main menu page titles were changed dynamically to contain the name of the user.</w:t>
+        <w:t>The titles up until this point were simply pregenerated by the Android solution to be the same name as the Java file name. So we changed all of them to correctly identify to the user what the purpose of that page was. In addition, the main menu page titles were changed dynamically to contain the name of the user.</w:t>
       </w:r>
     </w:p>
     <w:p>
@@ -703,15 +601,7 @@
         <w:pStyle w:val="Heading3"/>
       </w:pPr>
       <w:r>
-        <w:t xml:space="preserve">Switched to the </w:t>
-      </w:r>
-      <w:proofErr w:type="spellStart"/>
-      <w:r>
-        <w:t>Holo</w:t>
-      </w:r>
-      <w:proofErr w:type="spellEnd"/>
-      <w:r>
-        <w:t xml:space="preserve"> T</w:t>
+        <w:t>Switched to the Holo T</w:t>
       </w:r>
       <w:r>
         <w:t>heme</w:t>
@@ -719,15 +609,7 @@
     </w:p>
     <w:p>
       <w:r>
-        <w:t xml:space="preserve">In another attempt to improve the appearance of our application, we changed the theme from the default to </w:t>
-      </w:r>
-      <w:proofErr w:type="spellStart"/>
-      <w:r>
-        <w:t>Holo</w:t>
-      </w:r>
-      <w:proofErr w:type="spellEnd"/>
-      <w:r>
-        <w:t xml:space="preserve">. We believe this is an improvement in the appearance, and makes the application appear more modern and accessible. </w:t>
+        <w:t xml:space="preserve">In another attempt to improve the appearance of our application, we changed the theme from the default to Holo. We believe this is an improvement in the appearance, and makes the application appear more modern and accessible. </w:t>
       </w:r>
     </w:p>
     <w:p>
@@ -770,6 +652,9 @@
     </w:p>
     <w:p>
       <w:r>
+        <w:rPr>
+          <w:noProof/>
+        </w:rPr>
         <w:lastRenderedPageBreak/>
         <w:drawing>
           <wp:inline distT="0" distB="0" distL="0" distR="0">
@@ -818,6 +703,9 @@
         </w:drawing>
       </w:r>
       <w:r>
+        <w:rPr>
+          <w:noProof/>
+        </w:rPr>
         <w:drawing>
           <wp:inline distT="0" distB="0" distL="0" distR="0">
             <wp:extent cx="1957070" cy="3476625"/>
@@ -903,15 +791,7 @@
         </w:numPr>
       </w:pPr>
       <w:r>
-        <w:t xml:space="preserve">Fixed a problem with attempting to store C# </w:t>
-      </w:r>
-      <w:proofErr w:type="spellStart"/>
-      <w:r>
-        <w:t>enums</w:t>
-      </w:r>
-      <w:proofErr w:type="spellEnd"/>
-      <w:r>
-        <w:t xml:space="preserve"> in an SQL database</w:t>
+        <w:t>Fixed a problem with attempting to store C# enums in an SQL database</w:t>
       </w:r>
     </w:p>
     <w:p>
@@ -948,15 +828,7 @@
     </w:p>
     <w:p>
       <w:r>
-        <w:t xml:space="preserve">Because of the nature of our application and how web service connectivity is essential to our application’s functionality, we were unable to use </w:t>
-      </w:r>
-      <w:proofErr w:type="spellStart"/>
-      <w:r>
-        <w:t>NUnit</w:t>
-      </w:r>
-      <w:proofErr w:type="spellEnd"/>
-      <w:r>
-        <w:t xml:space="preserve"> for automated testing. Instead we manually tested all of our web services and application UI. Not only did we continually test pages and services as they were being created and used in our application, we also did a round of end-to-end testing at the iteration. We believe this to have been sufficient for our purposes.</w:t>
+        <w:t>Because of the nature of our application and how web service connectivity is essential to our application’s functionality, we were unable to use NUnit for automated testing. Instead we manually tested all of our web services and application UI. Not only did we continually test pages and services as they were being created and used in our application, we also did a round of end-to-end testing at the iteration. We believe this to have been sufficient for our purposes.</w:t>
       </w:r>
     </w:p>
     <w:p>
@@ -1125,7 +997,6 @@
                 <w:szCs w:val="20"/>
               </w:rPr>
             </w:pPr>
-            <w:proofErr w:type="spellStart"/>
             <w:r>
               <w:rPr>
                 <w:rFonts w:ascii="Arial" w:eastAsia="Times New Roman" w:hAnsi="Arial" w:cs="Arial"/>
@@ -1134,7 +1005,6 @@
               </w:rPr>
               <w:t>SternerLearn</w:t>
             </w:r>
-            <w:proofErr w:type="spellEnd"/>
           </w:p>
         </w:tc>
         <w:tc>
@@ -1183,18 +1053,8 @@
                 <w:sz w:val="20"/>
                 <w:szCs w:val="20"/>
               </w:rPr>
-              <w:t xml:space="preserve">Connor </w:t>
-            </w:r>
-            <w:proofErr w:type="spellStart"/>
-            <w:r>
-              <w:rPr>
-                <w:rFonts w:ascii="Arial" w:eastAsia="Times New Roman" w:hAnsi="Arial" w:cs="Arial"/>
-                <w:sz w:val="20"/>
-                <w:szCs w:val="20"/>
-              </w:rPr>
-              <w:t>Ledgerwood</w:t>
-            </w:r>
-            <w:proofErr w:type="spellEnd"/>
+              <w:t>Connor Ledgerwood</w:t>
+            </w:r>
           </w:p>
         </w:tc>
         <w:tc>
@@ -1243,7 +1103,6 @@
                 <w:szCs w:val="20"/>
               </w:rPr>
             </w:pPr>
-            <w:proofErr w:type="spellStart"/>
             <w:r>
               <w:rPr>
                 <w:rFonts w:ascii="Arial" w:eastAsia="Times New Roman" w:hAnsi="Arial" w:cs="Arial"/>
@@ -1252,7 +1111,6 @@
               </w:rPr>
               <w:t>SternerLearn</w:t>
             </w:r>
-            <w:proofErr w:type="spellEnd"/>
           </w:p>
         </w:tc>
         <w:tc>
@@ -1352,7 +1210,6 @@
                 <w:szCs w:val="20"/>
               </w:rPr>
             </w:pPr>
-            <w:proofErr w:type="spellStart"/>
             <w:r>
               <w:rPr>
                 <w:rFonts w:ascii="Arial" w:eastAsia="Times New Roman" w:hAnsi="Arial" w:cs="Arial"/>
@@ -1361,7 +1218,6 @@
               </w:rPr>
               <w:t>SternerLearn</w:t>
             </w:r>
-            <w:proofErr w:type="spellEnd"/>
           </w:p>
         </w:tc>
         <w:tc>
@@ -1460,7 +1316,6 @@
                 <w:szCs w:val="20"/>
               </w:rPr>
             </w:pPr>
-            <w:proofErr w:type="spellStart"/>
             <w:r>
               <w:rPr>
                 <w:rFonts w:ascii="Arial" w:eastAsia="Times New Roman" w:hAnsi="Arial" w:cs="Arial"/>
@@ -1469,7 +1324,6 @@
               </w:rPr>
               <w:t>SternerLearn</w:t>
             </w:r>
-            <w:proofErr w:type="spellEnd"/>
           </w:p>
         </w:tc>
         <w:tc>
@@ -1569,7 +1423,6 @@
                 <w:szCs w:val="20"/>
               </w:rPr>
             </w:pPr>
-            <w:proofErr w:type="spellStart"/>
             <w:r>
               <w:rPr>
                 <w:rFonts w:ascii="Arial" w:eastAsia="Times New Roman" w:hAnsi="Arial" w:cs="Arial"/>
@@ -1578,7 +1431,6 @@
               </w:rPr>
               <w:t>SternerLearn</w:t>
             </w:r>
-            <w:proofErr w:type="spellEnd"/>
           </w:p>
         </w:tc>
         <w:tc>
@@ -1677,7 +1529,6 @@
                 <w:szCs w:val="20"/>
               </w:rPr>
             </w:pPr>
-            <w:proofErr w:type="spellStart"/>
             <w:r>
               <w:rPr>
                 <w:rFonts w:ascii="Arial" w:eastAsia="Times New Roman" w:hAnsi="Arial" w:cs="Arial"/>
@@ -1686,7 +1537,6 @@
               </w:rPr>
               <w:t>SternerLearn</w:t>
             </w:r>
-            <w:proofErr w:type="spellEnd"/>
           </w:p>
         </w:tc>
         <w:tc>
@@ -1786,7 +1636,6 @@
                 <w:szCs w:val="20"/>
               </w:rPr>
             </w:pPr>
-            <w:proofErr w:type="spellStart"/>
             <w:r>
               <w:rPr>
                 <w:rFonts w:ascii="Arial" w:eastAsia="Times New Roman" w:hAnsi="Arial" w:cs="Arial"/>
@@ -1795,7 +1644,6 @@
               </w:rPr>
               <w:t>SternerLearn</w:t>
             </w:r>
-            <w:proofErr w:type="spellEnd"/>
           </w:p>
         </w:tc>
         <w:tc>
@@ -1844,18 +1692,8 @@
                 <w:sz w:val="20"/>
                 <w:szCs w:val="20"/>
               </w:rPr>
-              <w:t xml:space="preserve">Connor </w:t>
-            </w:r>
-            <w:proofErr w:type="spellStart"/>
-            <w:r>
-              <w:rPr>
-                <w:rFonts w:ascii="Arial" w:eastAsia="Times New Roman" w:hAnsi="Arial" w:cs="Arial"/>
-                <w:sz w:val="20"/>
-                <w:szCs w:val="20"/>
-              </w:rPr>
-              <w:t>Ledgerwood</w:t>
-            </w:r>
-            <w:proofErr w:type="spellEnd"/>
+              <w:t>Connor Ledgerwood</w:t>
+            </w:r>
           </w:p>
         </w:tc>
         <w:tc>
@@ -1904,7 +1742,6 @@
                 <w:szCs w:val="20"/>
               </w:rPr>
             </w:pPr>
-            <w:proofErr w:type="spellStart"/>
             <w:r>
               <w:rPr>
                 <w:rFonts w:ascii="Arial" w:eastAsia="Times New Roman" w:hAnsi="Arial" w:cs="Arial"/>
@@ -1913,7 +1750,6 @@
               </w:rPr>
               <w:t>SternerLearn</w:t>
             </w:r>
-            <w:proofErr w:type="spellEnd"/>
           </w:p>
         </w:tc>
         <w:tc>
@@ -1962,18 +1798,8 @@
                 <w:sz w:val="20"/>
                 <w:szCs w:val="20"/>
               </w:rPr>
-              <w:t xml:space="preserve">Connor </w:t>
-            </w:r>
-            <w:proofErr w:type="spellStart"/>
-            <w:r>
-              <w:rPr>
-                <w:rFonts w:ascii="Arial" w:eastAsia="Times New Roman" w:hAnsi="Arial" w:cs="Arial"/>
-                <w:sz w:val="20"/>
-                <w:szCs w:val="20"/>
-              </w:rPr>
-              <w:t>Ledgerwood</w:t>
-            </w:r>
-            <w:proofErr w:type="spellEnd"/>
+              <w:t>Connor Ledgerwood</w:t>
+            </w:r>
           </w:p>
         </w:tc>
         <w:tc>
@@ -2023,7 +1849,6 @@
                 <w:szCs w:val="20"/>
               </w:rPr>
             </w:pPr>
-            <w:proofErr w:type="spellStart"/>
             <w:r>
               <w:rPr>
                 <w:rFonts w:ascii="Arial" w:eastAsia="Times New Roman" w:hAnsi="Arial" w:cs="Arial"/>
@@ -2032,7 +1857,6 @@
               </w:rPr>
               <w:t>SternerLearn</w:t>
             </w:r>
-            <w:proofErr w:type="spellEnd"/>
           </w:p>
         </w:tc>
         <w:tc>
@@ -2131,7 +1955,6 @@
                 <w:szCs w:val="20"/>
               </w:rPr>
             </w:pPr>
-            <w:proofErr w:type="spellStart"/>
             <w:r>
               <w:rPr>
                 <w:rFonts w:ascii="Arial" w:eastAsia="Times New Roman" w:hAnsi="Arial" w:cs="Arial"/>
@@ -2140,7 +1963,6 @@
               </w:rPr>
               <w:t>SternerLearn</w:t>
             </w:r>
-            <w:proofErr w:type="spellEnd"/>
           </w:p>
         </w:tc>
         <w:tc>
@@ -2189,18 +2011,8 @@
                 <w:sz w:val="20"/>
                 <w:szCs w:val="20"/>
               </w:rPr>
-              <w:t xml:space="preserve">Connor </w:t>
-            </w:r>
-            <w:proofErr w:type="spellStart"/>
-            <w:r>
-              <w:rPr>
-                <w:rFonts w:ascii="Arial" w:eastAsia="Times New Roman" w:hAnsi="Arial" w:cs="Arial"/>
-                <w:sz w:val="20"/>
-                <w:szCs w:val="20"/>
-              </w:rPr>
-              <w:t>Ledgerwood</w:t>
-            </w:r>
-            <w:proofErr w:type="spellEnd"/>
+              <w:t>Connor Ledgerwood</w:t>
+            </w:r>
           </w:p>
         </w:tc>
         <w:tc>
@@ -2250,7 +2062,6 @@
                 <w:szCs w:val="20"/>
               </w:rPr>
             </w:pPr>
-            <w:proofErr w:type="spellStart"/>
             <w:r>
               <w:rPr>
                 <w:rFonts w:ascii="Arial" w:eastAsia="Times New Roman" w:hAnsi="Arial" w:cs="Arial"/>
@@ -2259,7 +2070,6 @@
               </w:rPr>
               <w:t>SternerLearn</w:t>
             </w:r>
-            <w:proofErr w:type="spellEnd"/>
           </w:p>
         </w:tc>
         <w:tc>
@@ -2358,7 +2168,6 @@
                 <w:szCs w:val="20"/>
               </w:rPr>
             </w:pPr>
-            <w:proofErr w:type="spellStart"/>
             <w:r>
               <w:rPr>
                 <w:rFonts w:ascii="Arial" w:eastAsia="Times New Roman" w:hAnsi="Arial" w:cs="Arial"/>
@@ -2367,7 +2176,6 @@
               </w:rPr>
               <w:t>SternerLearn</w:t>
             </w:r>
-            <w:proofErr w:type="spellEnd"/>
           </w:p>
         </w:tc>
         <w:tc>
@@ -2416,18 +2224,8 @@
                 <w:sz w:val="20"/>
                 <w:szCs w:val="20"/>
               </w:rPr>
-              <w:t xml:space="preserve">Connor </w:t>
-            </w:r>
-            <w:proofErr w:type="spellStart"/>
-            <w:r>
-              <w:rPr>
-                <w:rFonts w:ascii="Arial" w:eastAsia="Times New Roman" w:hAnsi="Arial" w:cs="Arial"/>
-                <w:sz w:val="20"/>
-                <w:szCs w:val="20"/>
-              </w:rPr>
-              <w:t>Ledgerwood</w:t>
-            </w:r>
-            <w:proofErr w:type="spellEnd"/>
+              <w:t>Connor Ledgerwood</w:t>
+            </w:r>
           </w:p>
         </w:tc>
         <w:tc>
@@ -2477,7 +2275,6 @@
                 <w:szCs w:val="20"/>
               </w:rPr>
             </w:pPr>
-            <w:proofErr w:type="spellStart"/>
             <w:r>
               <w:rPr>
                 <w:rFonts w:ascii="Arial" w:eastAsia="Times New Roman" w:hAnsi="Arial" w:cs="Arial"/>
@@ -2486,7 +2283,6 @@
               </w:rPr>
               <w:t>SternerLearn</w:t>
             </w:r>
-            <w:proofErr w:type="spellEnd"/>
           </w:p>
         </w:tc>
         <w:tc>
@@ -2585,7 +2381,6 @@
                 <w:szCs w:val="20"/>
               </w:rPr>
             </w:pPr>
-            <w:proofErr w:type="spellStart"/>
             <w:r>
               <w:rPr>
                 <w:rFonts w:ascii="Arial" w:eastAsia="Times New Roman" w:hAnsi="Arial" w:cs="Arial"/>
@@ -2594,7 +2389,6 @@
               </w:rPr>
               <w:t>SternerLearn</w:t>
             </w:r>
-            <w:proofErr w:type="spellEnd"/>
           </w:p>
         </w:tc>
         <w:tc>
@@ -2694,7 +2488,6 @@
                 <w:szCs w:val="20"/>
               </w:rPr>
             </w:pPr>
-            <w:proofErr w:type="spellStart"/>
             <w:r>
               <w:rPr>
                 <w:rFonts w:ascii="Arial" w:eastAsia="Times New Roman" w:hAnsi="Arial" w:cs="Arial"/>
@@ -2703,7 +2496,6 @@
               </w:rPr>
               <w:t>SternerLearn</w:t>
             </w:r>
-            <w:proofErr w:type="spellEnd"/>
           </w:p>
         </w:tc>
         <w:tc>
@@ -2752,18 +2544,8 @@
                 <w:sz w:val="20"/>
                 <w:szCs w:val="20"/>
               </w:rPr>
-              <w:t xml:space="preserve">Connor </w:t>
-            </w:r>
-            <w:proofErr w:type="spellStart"/>
-            <w:r>
-              <w:rPr>
-                <w:rFonts w:ascii="Arial" w:eastAsia="Times New Roman" w:hAnsi="Arial" w:cs="Arial"/>
-                <w:sz w:val="20"/>
-                <w:szCs w:val="20"/>
-              </w:rPr>
-              <w:t>Ledgerwood</w:t>
-            </w:r>
-            <w:proofErr w:type="spellEnd"/>
+              <w:t>Connor Ledgerwood</w:t>
+            </w:r>
           </w:p>
         </w:tc>
         <w:tc>
@@ -2812,7 +2594,6 @@
                 <w:szCs w:val="20"/>
               </w:rPr>
             </w:pPr>
-            <w:proofErr w:type="spellStart"/>
             <w:r>
               <w:rPr>
                 <w:rFonts w:ascii="Arial" w:eastAsia="Times New Roman" w:hAnsi="Arial" w:cs="Arial"/>
@@ -2821,7 +2602,6 @@
               </w:rPr>
               <w:t>SternerLearn</w:t>
             </w:r>
-            <w:proofErr w:type="spellEnd"/>
           </w:p>
         </w:tc>
         <w:tc>
@@ -2928,13 +2708,18 @@
     </w:p>
     <w:p>
       <w:r>
+        <w:lastRenderedPageBreak/>
+        <w:t>One primary “flaw” with the current monitoring system is that the child can uninstall their application to prevent the parent from viewing locations or messages. To avoid this, we need a feature to prevent uninstallation without the parent’s password.</w:t>
+      </w:r>
+    </w:p>
+    <w:p>
+      <w:r>
         <w:t>Another feature we wanted was dynamically providing multiple levels of parental controls. Depending on the number of infractions or late or failing assignments, the parent would gain more parental control features</w:t>
       </w:r>
       <w:r>
         <w:t xml:space="preserve">. </w:t>
       </w:r>
       <w:r>
-        <w:lastRenderedPageBreak/>
         <w:t>However, this was not a “must-have” feature compared to the essential working parts of our system, and so we had to drop it as we again ran out of time.</w:t>
       </w:r>
     </w:p>
@@ -2955,15 +2740,7 @@
     </w:p>
     <w:p>
       <w:r>
-        <w:t xml:space="preserve">The final feature group which could use some improvement would be several of the teacher pages, where new items are added. These items require listing the exact name of students or assignments, which obviously can be difficult to remember and easy to </w:t>
-      </w:r>
-      <w:proofErr w:type="spellStart"/>
-      <w:r>
-        <w:t>mis</w:t>
-      </w:r>
-      <w:proofErr w:type="spellEnd"/>
-      <w:r>
-        <w:t>-type. With more development time, it would be nice to have a dropdown box of the options, so they can simply select an item instead of having to type it out.</w:t>
+        <w:t>The final feature group which could use some improvement would be several of the teacher pages, where new items are added. These items require listing the exact name of students or assignments, which obviously can be difficult to remember and easy to mis-type. With more development time, it would be nice to have a dropdown box of the options, so they can simply select an item instead of having to type it out.</w:t>
       </w:r>
     </w:p>
     <w:p>
@@ -2992,11 +2769,9 @@
       <w:pPr>
         <w:pStyle w:val="Heading2"/>
       </w:pPr>
-      <w:proofErr w:type="spellStart"/>
       <w:r>
         <w:t>Agilefant</w:t>
       </w:r>
-      <w:proofErr w:type="spellEnd"/>
     </w:p>
     <w:p>
       <w:pPr>
@@ -3056,6 +2831,7 @@
           <w:sz w:val="22"/>
           <w:szCs w:val="22"/>
         </w:rPr>
+        <w:lastRenderedPageBreak/>
         <w:t>To log in, use the username “professor” and password “password”.</w:t>
       </w:r>
     </w:p>
@@ -3110,11 +2886,9 @@
       <w:pPr>
         <w:pStyle w:val="Heading2"/>
       </w:pPr>
-      <w:proofErr w:type="spellStart"/>
       <w:r>
         <w:t>GitHub</w:t>
       </w:r>
-      <w:proofErr w:type="spellEnd"/>
     </w:p>
     <w:p>
       <w:pPr>
@@ -4919,7 +4693,7 @@
 </file>
 
 <file path=customXml/itemProps2.xml><?xml version="1.0" encoding="utf-8"?>
-<ds:datastoreItem xmlns:ds="http://schemas.openxmlformats.org/officeDocument/2006/customXml" ds:itemID="{E8C4723E-CDC5-411E-891C-CA6B79BFE561}">
+<ds:datastoreItem xmlns:ds="http://schemas.openxmlformats.org/officeDocument/2006/customXml" ds:itemID="{0313DEBB-4F10-4314-AD3A-4813738D8CEA}">
   <ds:schemaRefs>
     <ds:schemaRef ds:uri="http://schemas.openxmlformats.org/officeDocument/2006/bibliography"/>
   </ds:schemaRefs>

</xml_diff>

<commit_message>
Merged Connor's portion of the report into the main report.
</commit_message>
<xml_diff>
--- a/Documents/Increment 4 Report.docx
+++ b/Documents/Increment 4 Report.docx
@@ -122,6 +122,7 @@
                         <w:szCs w:val="80"/>
                       </w:rPr>
                     </w:pPr>
+                    <w:proofErr w:type="spellStart"/>
                     <w:r>
                       <w:rPr>
                         <w:rFonts w:asciiTheme="majorHAnsi" w:eastAsiaTheme="majorEastAsia" w:hAnsiTheme="majorHAnsi" w:cstheme="majorBidi"/>
@@ -130,6 +131,7 @@
                       </w:rPr>
                       <w:t>SternerLearn</w:t>
                     </w:r>
+                    <w:proofErr w:type="spellEnd"/>
                   </w:p>
                 </w:tc>
               </w:sdtContent>
@@ -246,7 +248,23 @@
                         <w:b/>
                         <w:bCs/>
                       </w:rPr>
-                      <w:t xml:space="preserve">Connor Ledgerwood and </w:t>
+                      <w:t xml:space="preserve">Connor </w:t>
+                    </w:r>
+                    <w:proofErr w:type="spellStart"/>
+                    <w:r>
+                      <w:rPr>
+                        <w:b/>
+                        <w:bCs/>
+                      </w:rPr>
+                      <w:t>Ledgerwood</w:t>
+                    </w:r>
+                    <w:proofErr w:type="spellEnd"/>
+                    <w:r>
+                      <w:rPr>
+                        <w:b/>
+                        <w:bCs/>
+                      </w:rPr>
+                      <w:t xml:space="preserve"> and </w:t>
                     </w:r>
                     <w:r>
                       <w:rPr>
@@ -391,19 +409,53 @@
         <w:rPr>
           <w:b/>
         </w:rPr>
-        <w:t xml:space="preserve"> MessagesActivity</w:t>
-      </w:r>
-      <w:r>
-        <w:t xml:space="preserve"> for this task. This page from a UI perspective is very similar to the AssignmentsActivity or GradesActivity, both of which also display list items in a dynamic fashion. Its key difference is that it pulls its data from the server using the </w:t>
-      </w:r>
+        <w:t xml:space="preserve"> </w:t>
+      </w:r>
+      <w:proofErr w:type="spellStart"/>
       <w:r>
         <w:rPr>
           <w:b/>
         </w:rPr>
+        <w:t>MessagesActivity</w:t>
+      </w:r>
+      <w:proofErr w:type="spellEnd"/>
+      <w:r>
+        <w:t xml:space="preserve"> for this task. This page from a UI perspective is very similar to the </w:t>
+      </w:r>
+      <w:proofErr w:type="spellStart"/>
+      <w:r>
+        <w:t>AssignmentsActivity</w:t>
+      </w:r>
+      <w:proofErr w:type="spellEnd"/>
+      <w:r>
+        <w:t xml:space="preserve"> or </w:t>
+      </w:r>
+      <w:proofErr w:type="spellStart"/>
+      <w:r>
+        <w:t>GradesActivity</w:t>
+      </w:r>
+      <w:proofErr w:type="spellEnd"/>
+      <w:r>
+        <w:t xml:space="preserve">, both of which also display list items in a dynamic fashion. Its key difference is that it pulls its data from the server using the </w:t>
+      </w:r>
+      <w:proofErr w:type="spellStart"/>
+      <w:r>
+        <w:rPr>
+          <w:b/>
+        </w:rPr>
         <w:t>getMessages</w:t>
       </w:r>
-      <w:r>
-        <w:t xml:space="preserve"> method in the ParentalManagementService for the given time frame.</w:t>
+      <w:proofErr w:type="spellEnd"/>
+      <w:r>
+        <w:t xml:space="preserve"> method in the </w:t>
+      </w:r>
+      <w:proofErr w:type="spellStart"/>
+      <w:r>
+        <w:t>ParentalManagementService</w:t>
+      </w:r>
+      <w:proofErr w:type="spellEnd"/>
+      <w:r>
+        <w:t xml:space="preserve"> for the given time frame.</w:t>
       </w:r>
     </w:p>
     <w:p>
@@ -418,23 +470,47 @@
       <w:r>
         <w:t xml:space="preserve">We created the </w:t>
       </w:r>
+      <w:proofErr w:type="spellStart"/>
       <w:r>
         <w:rPr>
           <w:b/>
         </w:rPr>
-        <w:t xml:space="preserve">LocationsActivity </w:t>
+        <w:t>LocationsActivity</w:t>
+      </w:r>
+      <w:proofErr w:type="spellEnd"/>
+      <w:r>
+        <w:rPr>
+          <w:b/>
+        </w:rPr>
+        <w:t xml:space="preserve"> </w:t>
       </w:r>
       <w:r>
         <w:t xml:space="preserve">for this task. This page is the most unique in the application, as it uses the Google Maps API to display a map. We then use the </w:t>
       </w:r>
+      <w:proofErr w:type="spellStart"/>
       <w:r>
         <w:rPr>
           <w:b/>
         </w:rPr>
-        <w:t xml:space="preserve">getLocations </w:t>
-      </w:r>
-      <w:r>
-        <w:t>method in the ParentalManagementService to retrieve the locations for the given day, and display each location with a marker. Clicking on the marker will display the time the student actually was at that location.</w:t>
+        <w:t>getLocations</w:t>
+      </w:r>
+      <w:proofErr w:type="spellEnd"/>
+      <w:r>
+        <w:rPr>
+          <w:b/>
+        </w:rPr>
+        <w:t xml:space="preserve"> </w:t>
+      </w:r>
+      <w:r>
+        <w:t xml:space="preserve">method in the </w:t>
+      </w:r>
+      <w:proofErr w:type="spellStart"/>
+      <w:r>
+        <w:t>ParentalManagementService</w:t>
+      </w:r>
+      <w:proofErr w:type="spellEnd"/>
+      <w:r>
+        <w:t xml:space="preserve"> to retrieve the locations for the given day, and display each location with a marker. Clicking on the marker will display the time the student actually was at that location.</w:t>
       </w:r>
     </w:p>
     <w:p>
@@ -447,7 +523,15 @@
     </w:p>
     <w:p>
       <w:r>
-        <w:t>This was accomplished using the Android API of SharedPreferences. This essentially creates a file on the device that we can save primitive data to. Thus we can save the login information for the account in a string format. This enables the user to more easily use the application, since they will not have to log in every time they want to access it. This also necessitated creating a “Log Out” option, which we added to the main menu page of every account type, which just cleared out those preferences and brought the user back to the login page. While most users would not really need this option, it was very helpful for testing and debugging.</w:t>
+        <w:t xml:space="preserve">This was accomplished using the Android API of </w:t>
+      </w:r>
+      <w:proofErr w:type="spellStart"/>
+      <w:r>
+        <w:t>SharedPreferences</w:t>
+      </w:r>
+      <w:proofErr w:type="spellEnd"/>
+      <w:r>
+        <w:t>. This essentially creates a file on the device that we can save primitive data to. Thus we can save the login information for the account in a string format. This enables the user to more easily use the application, since they will not have to log in every time they want to access it. This also necessitated creating a “Log Out” option, which we added to the main menu page of every account type, which just cleared out those preferences and brought the user back to the login page. While most users would not really need this option, it was very helpful for testing and debugging.</w:t>
       </w:r>
     </w:p>
     <w:p>
@@ -460,7 +544,15 @@
     </w:p>
     <w:p>
       <w:r>
-        <w:t xml:space="preserve">Some of the teacher pages (e.g. the adding pages, where a new student, class, grade, assignment, or infraction can be added) were not completed in Iteration 3. These were now completed. This mainly consisted of adding DateSelectors to allow the user to actually select a date to be associated with whatever they were adding. The conversion process of date formats from Java to and from SQL is not particularly pleasant, so this was avoided as long as possible. Then it was also noticed that some of these pages were not displaying properly on some phone resolutions, and so modifications were made to allow all of the UI elements to be visible. While these pages may not be the most pleasing sights, everything is visible and clear. Not to mention there’s a reason we’re software developers and not graphics designers. </w:t>
+        <w:t xml:space="preserve">Some of the teacher pages (e.g. the adding pages, where a new student, class, grade, assignment, or infraction can be added) were not completed in Iteration 3. These were now completed. This mainly consisted of adding </w:t>
+      </w:r>
+      <w:proofErr w:type="spellStart"/>
+      <w:r>
+        <w:t>DateSelectors</w:t>
+      </w:r>
+      <w:proofErr w:type="spellEnd"/>
+      <w:r>
+        <w:t xml:space="preserve"> to allow the user to actually select a date to be associated with whatever they were adding. The conversion process of date formats from Java to and from SQL is not particularly pleasant, so this was avoided as long as possible. Then it was also noticed that some of these pages were not displaying properly on some phone resolutions, and so modifications were made to allow all of the UI elements to be visible. While these pages may not be the most pleasing sights, everything is visible and clear. Not to mention there’s a reason we’re software developers and not graphics designers. </w:t>
       </w:r>
     </w:p>
     <w:p>
@@ -492,14 +584,24 @@
       <w:r>
         <w:t xml:space="preserve">We added the </w:t>
       </w:r>
+      <w:proofErr w:type="spellStart"/>
       <w:r>
         <w:rPr>
           <w:b/>
         </w:rPr>
         <w:t>InfractionsAdapter</w:t>
       </w:r>
-      <w:r>
-        <w:t xml:space="preserve"> for this task, in addition to the Infraction and InfractionsAdapter classes that go along with it. This is again very similar to the other list pages in our UI, where we just display the list items. The only difference here is the information we retrieve comes from a different web method and needs to be displayed in a slightly different fashion.</w:t>
+      <w:proofErr w:type="spellEnd"/>
+      <w:r>
+        <w:t xml:space="preserve"> for this task, in addition to the Infraction and </w:t>
+      </w:r>
+      <w:proofErr w:type="spellStart"/>
+      <w:r>
+        <w:t>InfractionsAdapter</w:t>
+      </w:r>
+      <w:proofErr w:type="spellEnd"/>
+      <w:r>
+        <w:t xml:space="preserve"> classes that go along with it. This is again very similar to the other list pages in our UI, where we just display the list items. The only difference here is the information we retrieve comes from a different web method and needs to be displayed in a slightly different fashion.</w:t>
       </w:r>
     </w:p>
     <w:p>
@@ -525,10 +627,21 @@
     </w:p>
     <w:p>
       <w:r>
-        <w:t xml:space="preserve">The launcher icon we were using until this point was the default Android icon, which was downright confusing, since clearly SternerLearn is not directly associated to Android. </w:t>
-      </w:r>
-      <w:r>
-        <w:t>So I found some basic Clip Art to use that well represented the purpose of our application, and then added it to our Android project.</w:t>
+        <w:t xml:space="preserve">The launcher icon we were using until this point was the default Android icon, which was downright confusing, since clearly </w:t>
+      </w:r>
+      <w:proofErr w:type="spellStart"/>
+      <w:r>
+        <w:t>SternerLearn</w:t>
+      </w:r>
+      <w:proofErr w:type="spellEnd"/>
+      <w:r>
+        <w:t xml:space="preserve"> is not directly associated to Android. </w:t>
+      </w:r>
+      <w:r>
+        <w:t>So we</w:t>
+      </w:r>
+      <w:r>
+        <w:t xml:space="preserve"> found some basic Clip Art to use that well represented the purpose of our application, and then added it to our Android project.</w:t>
       </w:r>
     </w:p>
     <w:p>
@@ -593,7 +706,15 @@
     </w:p>
     <w:p>
       <w:r>
-        <w:t>The titles up until this point were simply pregenerated by the Android solution to be the same name as the Java file name. So we changed all of them to correctly identify to the user what the purpose of that page was. In addition, the main menu page titles were changed dynamically to contain the name of the user.</w:t>
+        <w:t xml:space="preserve">The titles up until this point were simply </w:t>
+      </w:r>
+      <w:proofErr w:type="spellStart"/>
+      <w:r>
+        <w:t>pregenerated</w:t>
+      </w:r>
+      <w:proofErr w:type="spellEnd"/>
+      <w:r>
+        <w:t xml:space="preserve"> by the Android solution to be the same name as the Java file name. So we changed all of them to correctly identify to the user what the purpose of that page was. In addition, the main menu page titles were changed dynamically to contain the name of the user.</w:t>
       </w:r>
     </w:p>
     <w:p>
@@ -601,7 +722,15 @@
         <w:pStyle w:val="Heading3"/>
       </w:pPr>
       <w:r>
-        <w:t>Switched to the Holo T</w:t>
+        <w:t xml:space="preserve">Switched to the </w:t>
+      </w:r>
+      <w:proofErr w:type="spellStart"/>
+      <w:r>
+        <w:t>Holo</w:t>
+      </w:r>
+      <w:proofErr w:type="spellEnd"/>
+      <w:r>
+        <w:t xml:space="preserve"> T</w:t>
       </w:r>
       <w:r>
         <w:t>heme</w:t>
@@ -609,7 +738,15 @@
     </w:p>
     <w:p>
       <w:r>
-        <w:t xml:space="preserve">In another attempt to improve the appearance of our application, we changed the theme from the default to Holo. We believe this is an improvement in the appearance, and makes the application appear more modern and accessible. </w:t>
+        <w:t xml:space="preserve">In another attempt to improve the appearance of our application, we changed the theme from the default to </w:t>
+      </w:r>
+      <w:proofErr w:type="spellStart"/>
+      <w:r>
+        <w:t>Holo</w:t>
+      </w:r>
+      <w:proofErr w:type="spellEnd"/>
+      <w:r>
+        <w:t xml:space="preserve">. We believe this is an improvement in the appearance, and makes the application appear more modern and accessible. </w:t>
       </w:r>
     </w:p>
     <w:p>
@@ -791,7 +928,15 @@
         </w:numPr>
       </w:pPr>
       <w:r>
-        <w:t>Fixed a problem with attempting to store C# enums in an SQL database</w:t>
+        <w:t xml:space="preserve">Fixed a problem with attempting to store C# </w:t>
+      </w:r>
+      <w:proofErr w:type="spellStart"/>
+      <w:r>
+        <w:t>enums</w:t>
+      </w:r>
+      <w:proofErr w:type="spellEnd"/>
+      <w:r>
+        <w:t xml:space="preserve"> in an SQL database</w:t>
       </w:r>
     </w:p>
     <w:p>
@@ -828,9 +973,1033 @@
     </w:p>
     <w:p>
       <w:r>
-        <w:t>Because of the nature of our application and how web service connectivity is essential to our application’s functionality, we were unable to use NUnit for automated testing. Instead we manually tested all of our web services and application UI. Not only did we continually test pages and services as they were being created and used in our application, we also did a round of end-to-end testing at the iteration. We believe this to have been sufficient for our purposes.</w:t>
-      </w:r>
-    </w:p>
+        <w:t xml:space="preserve">Because of the nature of our application and how web service connectivity is essential to our application’s functionality, we were unable to use </w:t>
+      </w:r>
+      <w:proofErr w:type="spellStart"/>
+      <w:r>
+        <w:t>NUnit</w:t>
+      </w:r>
+      <w:proofErr w:type="spellEnd"/>
+      <w:r>
+        <w:t xml:space="preserve"> for automated testing. Instead we manually tested all of our web services and application UI. Not only did we continually test pages and services as they were being created and used in our application, we also did a round of end-to-end testing at the iteration. We believe this to have been sufficient for our purposes.</w:t>
+      </w:r>
+    </w:p>
+    <w:p>
+      <w:pPr>
+        <w:pStyle w:val="Heading2"/>
+      </w:pPr>
+      <w:r>
+        <w:t>School Data Testing</w:t>
+      </w:r>
+    </w:p>
+    <w:p>
+      <w:pPr>
+        <w:pStyle w:val="Standard"/>
+        <w:rPr>
+          <w:bCs/>
+        </w:rPr>
+      </w:pPr>
+    </w:p>
+    <w:p>
+      <w:pPr>
+        <w:pStyle w:val="Standard"/>
+        <w:spacing w:line="276" w:lineRule="auto"/>
+        <w:rPr>
+          <w:rFonts w:asciiTheme="minorHAnsi" w:hAnsiTheme="minorHAnsi"/>
+          <w:sz w:val="22"/>
+          <w:szCs w:val="22"/>
+        </w:rPr>
+      </w:pPr>
+      <w:r>
+        <w:rPr>
+          <w:rFonts w:asciiTheme="minorHAnsi" w:hAnsiTheme="minorHAnsi"/>
+          <w:sz w:val="22"/>
+          <w:szCs w:val="22"/>
+        </w:rPr>
+        <w:lastRenderedPageBreak/>
+        <w:t>Most of the integration testing fell into this category since we needed to simulate the entire process of creating parent, student, and instructor accounts and the interchange of information between them.  First, a student account Sonny Smith (id 1029) was created along with a parent account Albert Smith (id 1030).  Albert's account then linked to Sonny's, creating the needed parent environment to monitor student data.  Then, a teacher account Walter was created.  The features on this account allowed us to go the process of creating several new courses, including Chemistry, Biology, and Algebra.  These registered into our Courses database table.</w:t>
+      </w:r>
+    </w:p>
+    <w:p>
+      <w:pPr>
+        <w:pStyle w:val="Standard"/>
+        <w:spacing w:line="276" w:lineRule="auto"/>
+        <w:rPr>
+          <w:rFonts w:asciiTheme="minorHAnsi" w:hAnsiTheme="minorHAnsi"/>
+          <w:sz w:val="22"/>
+          <w:szCs w:val="22"/>
+        </w:rPr>
+      </w:pPr>
+    </w:p>
+    <w:p>
+      <w:pPr>
+        <w:pStyle w:val="Standard"/>
+        <w:spacing w:line="276" w:lineRule="auto"/>
+        <w:rPr>
+          <w:rFonts w:asciiTheme="minorHAnsi" w:hAnsiTheme="minorHAnsi"/>
+          <w:sz w:val="22"/>
+          <w:szCs w:val="22"/>
+        </w:rPr>
+      </w:pPr>
+      <w:r>
+        <w:rPr>
+          <w:rFonts w:asciiTheme="minorHAnsi" w:hAnsiTheme="minorHAnsi"/>
+          <w:noProof/>
+          <w:sz w:val="22"/>
+          <w:szCs w:val="22"/>
+          <w:lang w:eastAsia="en-US" w:bidi="ar-SA"/>
+        </w:rPr>
+        <w:drawing>
+          <wp:inline distT="0" distB="0" distL="0" distR="0">
+            <wp:extent cx="2857682" cy="1009771"/>
+            <wp:effectExtent l="19050" t="0" r="0" b="0"/>
+            <wp:docPr id="1" name="graphics3"/>
+            <wp:cNvGraphicFramePr/>
+            <a:graphic xmlns:a="http://schemas.openxmlformats.org/drawingml/2006/main">
+              <a:graphicData uri="http://schemas.openxmlformats.org/drawingml/2006/picture">
+                <pic:pic xmlns:pic="http://schemas.openxmlformats.org/drawingml/2006/picture">
+                  <pic:nvPicPr>
+                    <pic:cNvPr id="0" name=""/>
+                    <pic:cNvPicPr/>
+                  </pic:nvPicPr>
+                  <pic:blipFill>
+                    <a:blip r:embed="rId10" cstate="print">
+                      <a:alphaModFix/>
+                      <a:lum/>
+                    </a:blip>
+                    <a:srcRect/>
+                    <a:stretch>
+                      <a:fillRect/>
+                    </a:stretch>
+                  </pic:blipFill>
+                  <pic:spPr>
+                    <a:xfrm>
+                      <a:off x="0" y="0"/>
+                      <a:ext cx="2857682" cy="1009771"/>
+                    </a:xfrm>
+                    <a:prstGeom prst="rect">
+                      <a:avLst/>
+                    </a:prstGeom>
+                  </pic:spPr>
+                </pic:pic>
+              </a:graphicData>
+            </a:graphic>
+          </wp:inline>
+        </w:drawing>
+      </w:r>
+    </w:p>
+    <w:p>
+      <w:pPr>
+        <w:pStyle w:val="Standard"/>
+        <w:spacing w:line="276" w:lineRule="auto"/>
+        <w:rPr>
+          <w:rFonts w:asciiTheme="minorHAnsi" w:hAnsiTheme="minorHAnsi"/>
+          <w:sz w:val="22"/>
+          <w:szCs w:val="22"/>
+        </w:rPr>
+      </w:pPr>
+    </w:p>
+    <w:p>
+      <w:pPr>
+        <w:pStyle w:val="Standard"/>
+        <w:spacing w:line="276" w:lineRule="auto"/>
+        <w:rPr>
+          <w:rFonts w:asciiTheme="minorHAnsi" w:hAnsiTheme="minorHAnsi"/>
+          <w:sz w:val="22"/>
+          <w:szCs w:val="22"/>
+        </w:rPr>
+      </w:pPr>
+      <w:r>
+        <w:rPr>
+          <w:rFonts w:asciiTheme="minorHAnsi" w:hAnsiTheme="minorHAnsi"/>
+          <w:sz w:val="22"/>
+          <w:szCs w:val="22"/>
+        </w:rPr>
+        <w:t>Next, Sonny was added to three classes by ID which registered into the Students database table.</w:t>
+      </w:r>
+    </w:p>
+    <w:p>
+      <w:pPr>
+        <w:pStyle w:val="Standard"/>
+        <w:spacing w:line="276" w:lineRule="auto"/>
+        <w:rPr>
+          <w:rFonts w:asciiTheme="minorHAnsi" w:hAnsiTheme="minorHAnsi"/>
+          <w:sz w:val="22"/>
+          <w:szCs w:val="22"/>
+        </w:rPr>
+      </w:pPr>
+    </w:p>
+    <w:p>
+      <w:pPr>
+        <w:pStyle w:val="Standard"/>
+        <w:spacing w:line="276" w:lineRule="auto"/>
+        <w:rPr>
+          <w:rFonts w:asciiTheme="minorHAnsi" w:hAnsiTheme="minorHAnsi"/>
+          <w:sz w:val="22"/>
+          <w:szCs w:val="22"/>
+        </w:rPr>
+      </w:pPr>
+      <w:r>
+        <w:rPr>
+          <w:rFonts w:asciiTheme="minorHAnsi" w:hAnsiTheme="minorHAnsi"/>
+          <w:noProof/>
+          <w:sz w:val="22"/>
+          <w:szCs w:val="22"/>
+          <w:lang w:eastAsia="en-US" w:bidi="ar-SA"/>
+        </w:rPr>
+        <w:drawing>
+          <wp:inline distT="0" distB="0" distL="0" distR="0">
+            <wp:extent cx="3857762" cy="380847"/>
+            <wp:effectExtent l="19050" t="0" r="9388" b="0"/>
+            <wp:docPr id="2" name="graphics4"/>
+            <wp:cNvGraphicFramePr/>
+            <a:graphic xmlns:a="http://schemas.openxmlformats.org/drawingml/2006/main">
+              <a:graphicData uri="http://schemas.openxmlformats.org/drawingml/2006/picture">
+                <pic:pic xmlns:pic="http://schemas.openxmlformats.org/drawingml/2006/picture">
+                  <pic:nvPicPr>
+                    <pic:cNvPr id="0" name=""/>
+                    <pic:cNvPicPr/>
+                  </pic:nvPicPr>
+                  <pic:blipFill>
+                    <a:blip r:embed="rId11" cstate="print">
+                      <a:alphaModFix/>
+                      <a:lum/>
+                    </a:blip>
+                    <a:srcRect/>
+                    <a:stretch>
+                      <a:fillRect/>
+                    </a:stretch>
+                  </pic:blipFill>
+                  <pic:spPr>
+                    <a:xfrm>
+                      <a:off x="0" y="0"/>
+                      <a:ext cx="3857762" cy="380847"/>
+                    </a:xfrm>
+                    <a:prstGeom prst="rect">
+                      <a:avLst/>
+                    </a:prstGeom>
+                  </pic:spPr>
+                </pic:pic>
+              </a:graphicData>
+            </a:graphic>
+          </wp:inline>
+        </w:drawing>
+      </w:r>
+    </w:p>
+    <w:p>
+      <w:pPr>
+        <w:pStyle w:val="Standard"/>
+        <w:spacing w:line="276" w:lineRule="auto"/>
+        <w:rPr>
+          <w:rFonts w:asciiTheme="minorHAnsi" w:hAnsiTheme="minorHAnsi"/>
+          <w:sz w:val="22"/>
+          <w:szCs w:val="22"/>
+        </w:rPr>
+      </w:pPr>
+    </w:p>
+    <w:p>
+      <w:pPr>
+        <w:pStyle w:val="Standard"/>
+        <w:spacing w:line="276" w:lineRule="auto"/>
+        <w:rPr>
+          <w:rFonts w:asciiTheme="minorHAnsi" w:hAnsiTheme="minorHAnsi"/>
+          <w:sz w:val="22"/>
+          <w:szCs w:val="22"/>
+        </w:rPr>
+      </w:pPr>
+      <w:r>
+        <w:rPr>
+          <w:rFonts w:asciiTheme="minorHAnsi" w:hAnsiTheme="minorHAnsi"/>
+          <w:sz w:val="22"/>
+          <w:szCs w:val="22"/>
+        </w:rPr>
+        <w:t>Then we added a couple assignments to classes he is enrolled in and assigned him grades for them.</w:t>
+      </w:r>
+    </w:p>
+    <w:p>
+      <w:pPr>
+        <w:pStyle w:val="Heading3"/>
+      </w:pPr>
+      <w:r>
+        <w:t>Assignments:</w:t>
+      </w:r>
+    </w:p>
+    <w:p>
+      <w:pPr>
+        <w:pStyle w:val="Standard"/>
+        <w:spacing w:line="276" w:lineRule="auto"/>
+        <w:rPr>
+          <w:rFonts w:asciiTheme="minorHAnsi" w:hAnsiTheme="minorHAnsi"/>
+          <w:bCs/>
+          <w:sz w:val="22"/>
+          <w:szCs w:val="22"/>
+        </w:rPr>
+      </w:pPr>
+    </w:p>
+    <w:p>
+      <w:pPr>
+        <w:pStyle w:val="Standard"/>
+        <w:spacing w:line="276" w:lineRule="auto"/>
+        <w:rPr>
+          <w:rFonts w:asciiTheme="minorHAnsi" w:hAnsiTheme="minorHAnsi"/>
+          <w:bCs/>
+          <w:sz w:val="22"/>
+          <w:szCs w:val="22"/>
+        </w:rPr>
+      </w:pPr>
+      <w:r>
+        <w:rPr>
+          <w:rFonts w:asciiTheme="minorHAnsi" w:hAnsiTheme="minorHAnsi"/>
+          <w:bCs/>
+          <w:noProof/>
+          <w:sz w:val="22"/>
+          <w:szCs w:val="22"/>
+          <w:lang w:eastAsia="en-US" w:bidi="ar-SA"/>
+        </w:rPr>
+        <w:drawing>
+          <wp:inline distT="0" distB="0" distL="0" distR="0">
+            <wp:extent cx="5952926" cy="542879"/>
+            <wp:effectExtent l="19050" t="0" r="0" b="0"/>
+            <wp:docPr id="3" name="graphics5"/>
+            <wp:cNvGraphicFramePr/>
+            <a:graphic xmlns:a="http://schemas.openxmlformats.org/drawingml/2006/main">
+              <a:graphicData uri="http://schemas.openxmlformats.org/drawingml/2006/picture">
+                <pic:pic xmlns:pic="http://schemas.openxmlformats.org/drawingml/2006/picture">
+                  <pic:nvPicPr>
+                    <pic:cNvPr id="0" name=""/>
+                    <pic:cNvPicPr/>
+                  </pic:nvPicPr>
+                  <pic:blipFill>
+                    <a:blip r:embed="rId12" cstate="print">
+                      <a:alphaModFix/>
+                      <a:lum/>
+                    </a:blip>
+                    <a:srcRect/>
+                    <a:stretch>
+                      <a:fillRect/>
+                    </a:stretch>
+                  </pic:blipFill>
+                  <pic:spPr>
+                    <a:xfrm>
+                      <a:off x="0" y="0"/>
+                      <a:ext cx="5952926" cy="542879"/>
+                    </a:xfrm>
+                    <a:prstGeom prst="rect">
+                      <a:avLst/>
+                    </a:prstGeom>
+                  </pic:spPr>
+                </pic:pic>
+              </a:graphicData>
+            </a:graphic>
+          </wp:inline>
+        </w:drawing>
+      </w:r>
+    </w:p>
+    <w:p>
+      <w:pPr>
+        <w:pStyle w:val="Heading3"/>
+      </w:pPr>
+      <w:r>
+        <w:t>Grades:</w:t>
+      </w:r>
+    </w:p>
+    <w:p>
+      <w:pPr>
+        <w:pStyle w:val="Standard"/>
+        <w:spacing w:line="276" w:lineRule="auto"/>
+        <w:rPr>
+          <w:rFonts w:asciiTheme="minorHAnsi" w:hAnsiTheme="minorHAnsi"/>
+          <w:bCs/>
+          <w:sz w:val="22"/>
+          <w:szCs w:val="22"/>
+        </w:rPr>
+      </w:pPr>
+    </w:p>
+    <w:p>
+      <w:pPr>
+        <w:pStyle w:val="Standard"/>
+        <w:spacing w:line="276" w:lineRule="auto"/>
+        <w:rPr>
+          <w:rFonts w:asciiTheme="minorHAnsi" w:hAnsiTheme="minorHAnsi"/>
+          <w:bCs/>
+          <w:i/>
+          <w:iCs/>
+          <w:sz w:val="22"/>
+          <w:szCs w:val="22"/>
+        </w:rPr>
+      </w:pPr>
+      <w:r>
+        <w:rPr>
+          <w:rFonts w:asciiTheme="minorHAnsi" w:hAnsiTheme="minorHAnsi"/>
+          <w:bCs/>
+          <w:i/>
+          <w:iCs/>
+          <w:noProof/>
+          <w:sz w:val="22"/>
+          <w:szCs w:val="22"/>
+          <w:lang w:eastAsia="en-US" w:bidi="ar-SA"/>
+        </w:rPr>
+        <w:drawing>
+          <wp:inline distT="0" distB="0" distL="0" distR="0">
+            <wp:extent cx="5200558" cy="552571"/>
+            <wp:effectExtent l="19050" t="0" r="92" b="0"/>
+            <wp:docPr id="4" name="graphics6"/>
+            <wp:cNvGraphicFramePr/>
+            <a:graphic xmlns:a="http://schemas.openxmlformats.org/drawingml/2006/main">
+              <a:graphicData uri="http://schemas.openxmlformats.org/drawingml/2006/picture">
+                <pic:pic xmlns:pic="http://schemas.openxmlformats.org/drawingml/2006/picture">
+                  <pic:nvPicPr>
+                    <pic:cNvPr id="0" name=""/>
+                    <pic:cNvPicPr/>
+                  </pic:nvPicPr>
+                  <pic:blipFill>
+                    <a:blip r:embed="rId13" cstate="print">
+                      <a:alphaModFix/>
+                      <a:lum/>
+                    </a:blip>
+                    <a:srcRect/>
+                    <a:stretch>
+                      <a:fillRect/>
+                    </a:stretch>
+                  </pic:blipFill>
+                  <pic:spPr>
+                    <a:xfrm>
+                      <a:off x="0" y="0"/>
+                      <a:ext cx="5200558" cy="552571"/>
+                    </a:xfrm>
+                    <a:prstGeom prst="rect">
+                      <a:avLst/>
+                    </a:prstGeom>
+                  </pic:spPr>
+                </pic:pic>
+              </a:graphicData>
+            </a:graphic>
+          </wp:inline>
+        </w:drawing>
+      </w:r>
+    </w:p>
+    <w:p>
+      <w:pPr>
+        <w:pStyle w:val="Standard"/>
+        <w:spacing w:line="276" w:lineRule="auto"/>
+        <w:rPr>
+          <w:rFonts w:asciiTheme="minorHAnsi" w:hAnsiTheme="minorHAnsi"/>
+          <w:bCs/>
+          <w:i/>
+          <w:iCs/>
+          <w:sz w:val="22"/>
+          <w:szCs w:val="22"/>
+        </w:rPr>
+      </w:pPr>
+    </w:p>
+    <w:p>
+      <w:pPr>
+        <w:pStyle w:val="Standard"/>
+        <w:spacing w:line="276" w:lineRule="auto"/>
+        <w:rPr>
+          <w:rFonts w:asciiTheme="minorHAnsi" w:hAnsiTheme="minorHAnsi"/>
+          <w:sz w:val="22"/>
+          <w:szCs w:val="22"/>
+        </w:rPr>
+      </w:pPr>
+      <w:r>
+        <w:rPr>
+          <w:rFonts w:asciiTheme="minorHAnsi" w:hAnsiTheme="minorHAnsi"/>
+          <w:sz w:val="22"/>
+          <w:szCs w:val="22"/>
+        </w:rPr>
+        <w:t>Completion of these steps then allowed us to view a list of enrolled classes from both the parent and student account.  The assignment with a future due date showed up in the View Assignments page, while the other showed up in the Grades page for the appropriate class.</w:t>
+      </w:r>
+    </w:p>
+    <w:p>
+      <w:pPr>
+        <w:pStyle w:val="Heading3"/>
+      </w:pPr>
+      <w:r>
+        <w:t>Enrolled classes:</w:t>
+      </w:r>
+    </w:p>
+    <w:p>
+      <w:pPr>
+        <w:pStyle w:val="Standard"/>
+        <w:spacing w:line="276" w:lineRule="auto"/>
+        <w:rPr>
+          <w:rFonts w:asciiTheme="minorHAnsi" w:hAnsiTheme="minorHAnsi"/>
+          <w:i/>
+          <w:iCs/>
+          <w:sz w:val="22"/>
+          <w:szCs w:val="22"/>
+        </w:rPr>
+      </w:pPr>
+      <w:r>
+        <w:rPr>
+          <w:rFonts w:asciiTheme="minorHAnsi" w:hAnsiTheme="minorHAnsi"/>
+          <w:i/>
+          <w:iCs/>
+          <w:noProof/>
+          <w:sz w:val="22"/>
+          <w:szCs w:val="22"/>
+          <w:lang w:eastAsia="en-US" w:bidi="ar-SA"/>
+        </w:rPr>
+        <w:lastRenderedPageBreak/>
+        <w:drawing>
+          <wp:anchor distT="0" distB="0" distL="114300" distR="114300" simplePos="0" relativeHeight="251664384" behindDoc="0" locked="0" layoutInCell="1" allowOverlap="1">
+            <wp:simplePos x="0" y="0"/>
+            <wp:positionH relativeFrom="column">
+              <wp:align>left</wp:align>
+            </wp:positionH>
+            <wp:positionV relativeFrom="paragraph">
+              <wp:posOffset>30632</wp:posOffset>
+            </wp:positionV>
+            <wp:extent cx="3462467" cy="1606692"/>
+            <wp:effectExtent l="0" t="0" r="0" b="0"/>
+            <wp:wrapTopAndBottom/>
+            <wp:docPr id="5" name="graphics8"/>
+            <wp:cNvGraphicFramePr/>
+            <a:graphic xmlns:a="http://schemas.openxmlformats.org/drawingml/2006/main">
+              <a:graphicData uri="http://schemas.openxmlformats.org/drawingml/2006/picture">
+                <pic:pic xmlns:pic="http://schemas.openxmlformats.org/drawingml/2006/picture">
+                  <pic:nvPicPr>
+                    <pic:cNvPr id="0" name=""/>
+                    <pic:cNvPicPr/>
+                  </pic:nvPicPr>
+                  <pic:blipFill>
+                    <a:blip r:embed="rId14" cstate="print">
+                      <a:alphaModFix/>
+                      <a:lum/>
+                    </a:blip>
+                    <a:srcRect/>
+                    <a:stretch>
+                      <a:fillRect/>
+                    </a:stretch>
+                  </pic:blipFill>
+                  <pic:spPr>
+                    <a:xfrm>
+                      <a:off x="0" y="0"/>
+                      <a:ext cx="3462467" cy="1606692"/>
+                    </a:xfrm>
+                    <a:prstGeom prst="rect">
+                      <a:avLst/>
+                    </a:prstGeom>
+                  </pic:spPr>
+                </pic:pic>
+              </a:graphicData>
+            </a:graphic>
+          </wp:anchor>
+        </w:drawing>
+      </w:r>
+    </w:p>
+    <w:p>
+      <w:pPr>
+        <w:pStyle w:val="Standard"/>
+        <w:spacing w:line="276" w:lineRule="auto"/>
+        <w:rPr>
+          <w:rFonts w:asciiTheme="minorHAnsi" w:hAnsiTheme="minorHAnsi"/>
+          <w:i/>
+          <w:iCs/>
+          <w:sz w:val="22"/>
+          <w:szCs w:val="22"/>
+        </w:rPr>
+      </w:pPr>
+    </w:p>
+    <w:p>
+      <w:pPr>
+        <w:pStyle w:val="Heading3"/>
+      </w:pPr>
+      <w:r>
+        <w:t>Grades:</w:t>
+      </w:r>
+    </w:p>
+    <w:p>
+      <w:pPr>
+        <w:pStyle w:val="Standard"/>
+        <w:spacing w:line="276" w:lineRule="auto"/>
+        <w:rPr>
+          <w:rFonts w:asciiTheme="minorHAnsi" w:hAnsiTheme="minorHAnsi"/>
+          <w:i/>
+          <w:iCs/>
+          <w:sz w:val="22"/>
+          <w:szCs w:val="22"/>
+        </w:rPr>
+      </w:pPr>
+      <w:r>
+        <w:rPr>
+          <w:rFonts w:asciiTheme="minorHAnsi" w:hAnsiTheme="minorHAnsi"/>
+          <w:i/>
+          <w:iCs/>
+          <w:noProof/>
+          <w:sz w:val="22"/>
+          <w:szCs w:val="22"/>
+          <w:lang w:eastAsia="en-US" w:bidi="ar-SA"/>
+        </w:rPr>
+        <w:drawing>
+          <wp:inline distT="0" distB="0" distL="0" distR="0">
+            <wp:extent cx="3467100" cy="1609725"/>
+            <wp:effectExtent l="19050" t="0" r="0" b="0"/>
+            <wp:docPr id="10" name="Picture 1" descr="C:\Users\Devin\Pictures\Grades.png"/>
+            <wp:cNvGraphicFramePr>
+              <a:graphicFrameLocks xmlns:a="http://schemas.openxmlformats.org/drawingml/2006/main" noChangeAspect="1"/>
+            </wp:cNvGraphicFramePr>
+            <a:graphic xmlns:a="http://schemas.openxmlformats.org/drawingml/2006/main">
+              <a:graphicData uri="http://schemas.openxmlformats.org/drawingml/2006/picture">
+                <pic:pic xmlns:pic="http://schemas.openxmlformats.org/drawingml/2006/picture">
+                  <pic:nvPicPr>
+                    <pic:cNvPr id="0" name="Picture 1" descr="C:\Users\Devin\Pictures\Grades.png"/>
+                    <pic:cNvPicPr>
+                      <a:picLocks noChangeAspect="1" noChangeArrowheads="1"/>
+                    </pic:cNvPicPr>
+                  </pic:nvPicPr>
+                  <pic:blipFill>
+                    <a:blip r:embed="rId15" cstate="print"/>
+                    <a:srcRect/>
+                    <a:stretch>
+                      <a:fillRect/>
+                    </a:stretch>
+                  </pic:blipFill>
+                  <pic:spPr bwMode="auto">
+                    <a:xfrm>
+                      <a:off x="0" y="0"/>
+                      <a:ext cx="3467100" cy="1609725"/>
+                    </a:xfrm>
+                    <a:prstGeom prst="rect">
+                      <a:avLst/>
+                    </a:prstGeom>
+                    <a:noFill/>
+                    <a:ln w="9525">
+                      <a:noFill/>
+                      <a:miter lim="800000"/>
+                      <a:headEnd/>
+                      <a:tailEnd/>
+                    </a:ln>
+                  </pic:spPr>
+                </pic:pic>
+              </a:graphicData>
+            </a:graphic>
+          </wp:inline>
+        </w:drawing>
+      </w:r>
+    </w:p>
+    <w:p>
+      <w:pPr>
+        <w:pStyle w:val="Standard"/>
+        <w:spacing w:line="276" w:lineRule="auto"/>
+        <w:rPr>
+          <w:rFonts w:asciiTheme="minorHAnsi" w:hAnsiTheme="minorHAnsi"/>
+          <w:i/>
+          <w:iCs/>
+          <w:sz w:val="22"/>
+          <w:szCs w:val="22"/>
+        </w:rPr>
+      </w:pPr>
+    </w:p>
+    <w:p>
+      <w:pPr>
+        <w:pStyle w:val="Heading3"/>
+      </w:pPr>
+      <w:r>
+        <w:t>Upcoming A</w:t>
+      </w:r>
+      <w:r>
+        <w:t>ssignments:</w:t>
+      </w:r>
+    </w:p>
+    <w:p>
+      <w:pPr>
+        <w:pStyle w:val="Standard"/>
+        <w:spacing w:line="276" w:lineRule="auto"/>
+        <w:rPr>
+          <w:rFonts w:asciiTheme="minorHAnsi" w:hAnsiTheme="minorHAnsi"/>
+          <w:i/>
+          <w:iCs/>
+          <w:sz w:val="22"/>
+          <w:szCs w:val="22"/>
+        </w:rPr>
+      </w:pPr>
+    </w:p>
+    <w:p>
+      <w:pPr>
+        <w:pStyle w:val="Standard"/>
+        <w:spacing w:line="276" w:lineRule="auto"/>
+        <w:rPr>
+          <w:rFonts w:asciiTheme="minorHAnsi" w:hAnsiTheme="minorHAnsi"/>
+          <w:sz w:val="22"/>
+          <w:szCs w:val="22"/>
+        </w:rPr>
+      </w:pPr>
+      <w:r>
+        <w:rPr>
+          <w:rFonts w:asciiTheme="minorHAnsi" w:hAnsiTheme="minorHAnsi"/>
+          <w:noProof/>
+          <w:sz w:val="22"/>
+          <w:szCs w:val="22"/>
+          <w:lang w:eastAsia="en-US" w:bidi="ar-SA"/>
+        </w:rPr>
+        <w:drawing>
+          <wp:anchor distT="0" distB="0" distL="114300" distR="114300" simplePos="0" relativeHeight="251665408" behindDoc="0" locked="0" layoutInCell="1" allowOverlap="1">
+            <wp:simplePos x="0" y="0"/>
+            <wp:positionH relativeFrom="column">
+              <wp:align>left</wp:align>
+            </wp:positionH>
+            <wp:positionV relativeFrom="paragraph">
+              <wp:align>top</wp:align>
+            </wp:positionV>
+            <wp:extent cx="3491270" cy="1438168"/>
+            <wp:effectExtent l="0" t="0" r="0" b="0"/>
+            <wp:wrapTopAndBottom/>
+            <wp:docPr id="7" name="graphics9"/>
+            <wp:cNvGraphicFramePr/>
+            <a:graphic xmlns:a="http://schemas.openxmlformats.org/drawingml/2006/main">
+              <a:graphicData uri="http://schemas.openxmlformats.org/drawingml/2006/picture">
+                <pic:pic xmlns:pic="http://schemas.openxmlformats.org/drawingml/2006/picture">
+                  <pic:nvPicPr>
+                    <pic:cNvPr id="0" name=""/>
+                    <pic:cNvPicPr/>
+                  </pic:nvPicPr>
+                  <pic:blipFill>
+                    <a:blip r:embed="rId16" cstate="print">
+                      <a:alphaModFix/>
+                      <a:lum/>
+                    </a:blip>
+                    <a:srcRect/>
+                    <a:stretch>
+                      <a:fillRect/>
+                    </a:stretch>
+                  </pic:blipFill>
+                  <pic:spPr>
+                    <a:xfrm>
+                      <a:off x="0" y="0"/>
+                      <a:ext cx="3491270" cy="1438168"/>
+                    </a:xfrm>
+                    <a:prstGeom prst="rect">
+                      <a:avLst/>
+                    </a:prstGeom>
+                  </pic:spPr>
+                </pic:pic>
+              </a:graphicData>
+            </a:graphic>
+          </wp:anchor>
+        </w:drawing>
+      </w:r>
+    </w:p>
+    <w:p>
+      <w:pPr>
+        <w:pStyle w:val="Standard"/>
+        <w:spacing w:line="276" w:lineRule="auto"/>
+        <w:rPr>
+          <w:rFonts w:asciiTheme="minorHAnsi" w:hAnsiTheme="minorHAnsi"/>
+          <w:b/>
+          <w:bCs/>
+          <w:sz w:val="22"/>
+          <w:szCs w:val="22"/>
+        </w:rPr>
+      </w:pPr>
+    </w:p>
+    <w:p>
+      <w:pPr>
+        <w:pStyle w:val="Heading2"/>
+      </w:pPr>
+      <w:r>
+        <w:t>GPS Testing</w:t>
+      </w:r>
+    </w:p>
+    <w:p>
+      <w:pPr>
+        <w:pStyle w:val="Standard"/>
+        <w:spacing w:line="276" w:lineRule="auto"/>
+        <w:rPr>
+          <w:rFonts w:asciiTheme="minorHAnsi" w:hAnsiTheme="minorHAnsi"/>
+          <w:sz w:val="22"/>
+          <w:szCs w:val="22"/>
+        </w:rPr>
+      </w:pPr>
+    </w:p>
+    <w:p>
+      <w:pPr>
+        <w:pStyle w:val="Standard"/>
+        <w:spacing w:line="276" w:lineRule="auto"/>
+        <w:rPr>
+          <w:rFonts w:asciiTheme="minorHAnsi" w:hAnsiTheme="minorHAnsi"/>
+          <w:sz w:val="22"/>
+          <w:szCs w:val="22"/>
+        </w:rPr>
+      </w:pPr>
+      <w:r>
+        <w:rPr>
+          <w:rFonts w:asciiTheme="minorHAnsi" w:hAnsiTheme="minorHAnsi"/>
+          <w:sz w:val="22"/>
+          <w:szCs w:val="22"/>
+        </w:rPr>
+        <w:t>Both GPS and SMS logging can be disabled upon compilation of the Android package.  To test that these both ran smoothly in the scope of the entire project, they were enabled together and left to run on our phones for an extended time period.  For GPS, this extension was most important to verify that the locations were taken at regular intervals defined in the code, and that the GPS receiver was re-enabled when connectivity was lost.  Below is our test student's student ID and timestamps the location gathered from the time when his account was logged in.</w:t>
+      </w:r>
+    </w:p>
+    <w:p>
+      <w:pPr>
+        <w:pStyle w:val="Standard"/>
+        <w:spacing w:line="276" w:lineRule="auto"/>
+        <w:rPr>
+          <w:rFonts w:asciiTheme="minorHAnsi" w:hAnsiTheme="minorHAnsi"/>
+          <w:sz w:val="22"/>
+          <w:szCs w:val="22"/>
+        </w:rPr>
+      </w:pPr>
+    </w:p>
+    <w:p>
+      <w:pPr>
+        <w:pStyle w:val="Standard"/>
+        <w:spacing w:line="276" w:lineRule="auto"/>
+        <w:rPr>
+          <w:rFonts w:asciiTheme="minorHAnsi" w:hAnsiTheme="minorHAnsi"/>
+          <w:sz w:val="22"/>
+          <w:szCs w:val="22"/>
+        </w:rPr>
+      </w:pPr>
+      <w:r>
+        <w:rPr>
+          <w:rFonts w:asciiTheme="minorHAnsi" w:hAnsiTheme="minorHAnsi"/>
+          <w:noProof/>
+          <w:sz w:val="22"/>
+          <w:szCs w:val="22"/>
+          <w:lang w:eastAsia="en-US" w:bidi="ar-SA"/>
+        </w:rPr>
+        <w:drawing>
+          <wp:anchor distT="0" distB="0" distL="114300" distR="114300" simplePos="0" relativeHeight="251666432" behindDoc="0" locked="0" layoutInCell="1" allowOverlap="1">
+            <wp:simplePos x="0" y="0"/>
+            <wp:positionH relativeFrom="column">
+              <wp:align>center</wp:align>
+            </wp:positionH>
+            <wp:positionV relativeFrom="paragraph">
+              <wp:align>top</wp:align>
+            </wp:positionV>
+            <wp:extent cx="4219590" cy="3009930"/>
+            <wp:effectExtent l="0" t="0" r="0" b="0"/>
+            <wp:wrapTopAndBottom/>
+            <wp:docPr id="8" name="graphics1"/>
+            <wp:cNvGraphicFramePr/>
+            <a:graphic xmlns:a="http://schemas.openxmlformats.org/drawingml/2006/main">
+              <a:graphicData uri="http://schemas.openxmlformats.org/drawingml/2006/picture">
+                <pic:pic xmlns:pic="http://schemas.openxmlformats.org/drawingml/2006/picture">
+                  <pic:nvPicPr>
+                    <pic:cNvPr id="0" name=""/>
+                    <pic:cNvPicPr/>
+                  </pic:nvPicPr>
+                  <pic:blipFill>
+                    <a:blip r:embed="rId17" cstate="print">
+                      <a:alphaModFix/>
+                      <a:lum/>
+                    </a:blip>
+                    <a:srcRect/>
+                    <a:stretch>
+                      <a:fillRect/>
+                    </a:stretch>
+                  </pic:blipFill>
+                  <pic:spPr>
+                    <a:xfrm>
+                      <a:off x="0" y="0"/>
+                      <a:ext cx="4219590" cy="3009930"/>
+                    </a:xfrm>
+                    <a:prstGeom prst="rect">
+                      <a:avLst/>
+                    </a:prstGeom>
+                  </pic:spPr>
+                </pic:pic>
+              </a:graphicData>
+            </a:graphic>
+          </wp:anchor>
+        </w:drawing>
+      </w:r>
+    </w:p>
+    <w:p>
+      <w:pPr>
+        <w:pStyle w:val="Standard"/>
+        <w:spacing w:line="276" w:lineRule="auto"/>
+        <w:rPr>
+          <w:rFonts w:asciiTheme="minorHAnsi" w:hAnsiTheme="minorHAnsi"/>
+          <w:sz w:val="22"/>
+          <w:szCs w:val="22"/>
+        </w:rPr>
+      </w:pPr>
+      <w:r>
+        <w:rPr>
+          <w:rFonts w:asciiTheme="minorHAnsi" w:hAnsiTheme="minorHAnsi"/>
+          <w:sz w:val="22"/>
+          <w:szCs w:val="22"/>
+        </w:rPr>
+        <w:t xml:space="preserve">The several days that the application continued to take consistent GPS samples without any system notifications that </w:t>
+      </w:r>
+      <w:proofErr w:type="spellStart"/>
+      <w:r>
+        <w:rPr>
+          <w:rFonts w:asciiTheme="minorHAnsi" w:hAnsiTheme="minorHAnsi"/>
+          <w:sz w:val="22"/>
+          <w:szCs w:val="22"/>
+        </w:rPr>
+        <w:t>SternerLearn</w:t>
+      </w:r>
+      <w:proofErr w:type="spellEnd"/>
+      <w:r>
+        <w:rPr>
+          <w:rFonts w:asciiTheme="minorHAnsi" w:hAnsiTheme="minorHAnsi"/>
+          <w:sz w:val="22"/>
+          <w:szCs w:val="22"/>
+        </w:rPr>
+        <w:t xml:space="preserve"> had crashed is sufficient robustness testing of this feature.  Viewing the Locations database table also verified that no Parent or Teacher IDs ever logged any locations.</w:t>
+      </w:r>
+    </w:p>
+    <w:p>
+      <w:pPr>
+        <w:pStyle w:val="Standard"/>
+        <w:spacing w:line="276" w:lineRule="auto"/>
+        <w:rPr>
+          <w:rFonts w:asciiTheme="minorHAnsi" w:hAnsiTheme="minorHAnsi"/>
+          <w:sz w:val="22"/>
+          <w:szCs w:val="22"/>
+        </w:rPr>
+      </w:pPr>
+    </w:p>
+    <w:p>
+      <w:pPr>
+        <w:pStyle w:val="Heading2"/>
+      </w:pPr>
+      <w:r>
+        <w:t>SMS Testing</w:t>
+      </w:r>
+    </w:p>
+    <w:p>
+      <w:pPr>
+        <w:pStyle w:val="Standard"/>
+        <w:spacing w:line="276" w:lineRule="auto"/>
+        <w:rPr>
+          <w:rFonts w:asciiTheme="minorHAnsi" w:hAnsiTheme="minorHAnsi"/>
+          <w:b/>
+          <w:bCs/>
+          <w:sz w:val="22"/>
+          <w:szCs w:val="22"/>
+        </w:rPr>
+      </w:pPr>
+    </w:p>
+    <w:p>
+      <w:pPr>
+        <w:pStyle w:val="Standard"/>
+        <w:spacing w:line="276" w:lineRule="auto"/>
+        <w:rPr>
+          <w:rFonts w:asciiTheme="minorHAnsi" w:hAnsiTheme="minorHAnsi"/>
+          <w:sz w:val="22"/>
+          <w:szCs w:val="22"/>
+        </w:rPr>
+      </w:pPr>
+      <w:r>
+        <w:rPr>
+          <w:rFonts w:asciiTheme="minorHAnsi" w:hAnsiTheme="minorHAnsi"/>
+          <w:sz w:val="22"/>
+          <w:szCs w:val="22"/>
+        </w:rPr>
+        <w:t xml:space="preserve">Since this feature formerly crashed while the application was idle, several texts were sent while the app was at varying states.  To accomplish this, the test student account was first logged into.  A free online SMS sender, </w:t>
+      </w:r>
+      <w:hyperlink r:id="rId18" w:history="1">
+        <w:r>
+          <w:rPr>
+            <w:rFonts w:asciiTheme="minorHAnsi" w:hAnsiTheme="minorHAnsi"/>
+            <w:sz w:val="22"/>
+            <w:szCs w:val="22"/>
+          </w:rPr>
+          <w:t>http://www.textsendr.com/</w:t>
+        </w:r>
+      </w:hyperlink>
+      <w:r>
+        <w:rPr>
+          <w:rFonts w:asciiTheme="minorHAnsi" w:hAnsiTheme="minorHAnsi"/>
+          <w:sz w:val="22"/>
+          <w:szCs w:val="22"/>
+        </w:rPr>
+        <w:t>, was used to time our incoming texts.  By inspection of the phone and the Messages database table below, its functionality was verified.</w:t>
+      </w:r>
+    </w:p>
+    <w:p>
+      <w:pPr>
+        <w:pStyle w:val="Standard"/>
+        <w:spacing w:line="276" w:lineRule="auto"/>
+        <w:rPr>
+          <w:rFonts w:asciiTheme="minorHAnsi" w:hAnsiTheme="minorHAnsi"/>
+          <w:sz w:val="22"/>
+          <w:szCs w:val="22"/>
+        </w:rPr>
+      </w:pPr>
+    </w:p>
+    <w:p>
+      <w:pPr>
+        <w:pStyle w:val="Standard"/>
+        <w:spacing w:line="276" w:lineRule="auto"/>
+        <w:rPr>
+          <w:rFonts w:asciiTheme="minorHAnsi" w:hAnsiTheme="minorHAnsi"/>
+          <w:sz w:val="22"/>
+          <w:szCs w:val="22"/>
+        </w:rPr>
+      </w:pPr>
+      <w:r>
+        <w:rPr>
+          <w:rFonts w:asciiTheme="minorHAnsi" w:hAnsiTheme="minorHAnsi"/>
+          <w:noProof/>
+          <w:sz w:val="22"/>
+          <w:szCs w:val="22"/>
+          <w:lang w:eastAsia="en-US" w:bidi="ar-SA"/>
+        </w:rPr>
+        <w:drawing>
+          <wp:anchor distT="0" distB="0" distL="114300" distR="114300" simplePos="0" relativeHeight="251667456" behindDoc="0" locked="0" layoutInCell="1" allowOverlap="1">
+            <wp:simplePos x="0" y="0"/>
+            <wp:positionH relativeFrom="column">
+              <wp:align>center</wp:align>
+            </wp:positionH>
+            <wp:positionV relativeFrom="paragraph">
+              <wp:align>top</wp:align>
+            </wp:positionV>
+            <wp:extent cx="5162428" cy="600120"/>
+            <wp:effectExtent l="0" t="0" r="0" b="0"/>
+            <wp:wrapTopAndBottom/>
+            <wp:docPr id="9" name="graphics2"/>
+            <wp:cNvGraphicFramePr/>
+            <a:graphic xmlns:a="http://schemas.openxmlformats.org/drawingml/2006/main">
+              <a:graphicData uri="http://schemas.openxmlformats.org/drawingml/2006/picture">
+                <pic:pic xmlns:pic="http://schemas.openxmlformats.org/drawingml/2006/picture">
+                  <pic:nvPicPr>
+                    <pic:cNvPr id="0" name=""/>
+                    <pic:cNvPicPr/>
+                  </pic:nvPicPr>
+                  <pic:blipFill>
+                    <a:blip r:embed="rId19" cstate="print">
+                      <a:alphaModFix/>
+                      <a:lum/>
+                    </a:blip>
+                    <a:srcRect/>
+                    <a:stretch>
+                      <a:fillRect/>
+                    </a:stretch>
+                  </pic:blipFill>
+                  <pic:spPr>
+                    <a:xfrm>
+                      <a:off x="0" y="0"/>
+                      <a:ext cx="5162428" cy="600120"/>
+                    </a:xfrm>
+                    <a:prstGeom prst="rect">
+                      <a:avLst/>
+                    </a:prstGeom>
+                  </pic:spPr>
+                </pic:pic>
+              </a:graphicData>
+            </a:graphic>
+          </wp:anchor>
+        </w:drawing>
+      </w:r>
+      <w:r>
+        <w:rPr>
+          <w:rFonts w:asciiTheme="minorHAnsi" w:hAnsiTheme="minorHAnsi"/>
+          <w:sz w:val="22"/>
+          <w:szCs w:val="22"/>
+        </w:rPr>
+        <w:br/>
+        <w:t>This same test process was then applied to a parent and teacher account.  No texts were logged, and the application did not crash.</w:t>
+      </w:r>
+    </w:p>
+    <w:p/>
     <w:p>
       <w:pPr>
         <w:pStyle w:val="Heading1"/>
@@ -997,6 +2166,7 @@
                 <w:szCs w:val="20"/>
               </w:rPr>
             </w:pPr>
+            <w:proofErr w:type="spellStart"/>
             <w:r>
               <w:rPr>
                 <w:rFonts w:ascii="Arial" w:eastAsia="Times New Roman" w:hAnsi="Arial" w:cs="Arial"/>
@@ -1005,6 +2175,7 @@
               </w:rPr>
               <w:t>SternerLearn</w:t>
             </w:r>
+            <w:proofErr w:type="spellEnd"/>
           </w:p>
         </w:tc>
         <w:tc>
@@ -1053,8 +2224,18 @@
                 <w:sz w:val="20"/>
                 <w:szCs w:val="20"/>
               </w:rPr>
-              <w:t>Connor Ledgerwood</w:t>
-            </w:r>
+              <w:t xml:space="preserve">Connor </w:t>
+            </w:r>
+            <w:proofErr w:type="spellStart"/>
+            <w:r>
+              <w:rPr>
+                <w:rFonts w:ascii="Arial" w:eastAsia="Times New Roman" w:hAnsi="Arial" w:cs="Arial"/>
+                <w:sz w:val="20"/>
+                <w:szCs w:val="20"/>
+              </w:rPr>
+              <w:t>Ledgerwood</w:t>
+            </w:r>
+            <w:proofErr w:type="spellEnd"/>
           </w:p>
         </w:tc>
         <w:tc>
@@ -1103,6 +2284,7 @@
                 <w:szCs w:val="20"/>
               </w:rPr>
             </w:pPr>
+            <w:proofErr w:type="spellStart"/>
             <w:r>
               <w:rPr>
                 <w:rFonts w:ascii="Arial" w:eastAsia="Times New Roman" w:hAnsi="Arial" w:cs="Arial"/>
@@ -1111,6 +2293,7 @@
               </w:rPr>
               <w:t>SternerLearn</w:t>
             </w:r>
+            <w:proofErr w:type="spellEnd"/>
           </w:p>
         </w:tc>
         <w:tc>
@@ -1210,6 +2393,7 @@
                 <w:szCs w:val="20"/>
               </w:rPr>
             </w:pPr>
+            <w:proofErr w:type="spellStart"/>
             <w:r>
               <w:rPr>
                 <w:rFonts w:ascii="Arial" w:eastAsia="Times New Roman" w:hAnsi="Arial" w:cs="Arial"/>
@@ -1218,6 +2402,7 @@
               </w:rPr>
               <w:t>SternerLearn</w:t>
             </w:r>
+            <w:proofErr w:type="spellEnd"/>
           </w:p>
         </w:tc>
         <w:tc>
@@ -1316,6 +2501,7 @@
                 <w:szCs w:val="20"/>
               </w:rPr>
             </w:pPr>
+            <w:proofErr w:type="spellStart"/>
             <w:r>
               <w:rPr>
                 <w:rFonts w:ascii="Arial" w:eastAsia="Times New Roman" w:hAnsi="Arial" w:cs="Arial"/>
@@ -1324,6 +2510,7 @@
               </w:rPr>
               <w:t>SternerLearn</w:t>
             </w:r>
+            <w:proofErr w:type="spellEnd"/>
           </w:p>
         </w:tc>
         <w:tc>
@@ -1423,6 +2610,7 @@
                 <w:szCs w:val="20"/>
               </w:rPr>
             </w:pPr>
+            <w:proofErr w:type="spellStart"/>
             <w:r>
               <w:rPr>
                 <w:rFonts w:ascii="Arial" w:eastAsia="Times New Roman" w:hAnsi="Arial" w:cs="Arial"/>
@@ -1431,6 +2619,7 @@
               </w:rPr>
               <w:t>SternerLearn</w:t>
             </w:r>
+            <w:proofErr w:type="spellEnd"/>
           </w:p>
         </w:tc>
         <w:tc>
@@ -1529,6 +2718,7 @@
                 <w:szCs w:val="20"/>
               </w:rPr>
             </w:pPr>
+            <w:proofErr w:type="spellStart"/>
             <w:r>
               <w:rPr>
                 <w:rFonts w:ascii="Arial" w:eastAsia="Times New Roman" w:hAnsi="Arial" w:cs="Arial"/>
@@ -1537,6 +2727,7 @@
               </w:rPr>
               <w:t>SternerLearn</w:t>
             </w:r>
+            <w:proofErr w:type="spellEnd"/>
           </w:p>
         </w:tc>
         <w:tc>
@@ -1636,6 +2827,7 @@
                 <w:szCs w:val="20"/>
               </w:rPr>
             </w:pPr>
+            <w:proofErr w:type="spellStart"/>
             <w:r>
               <w:rPr>
                 <w:rFonts w:ascii="Arial" w:eastAsia="Times New Roman" w:hAnsi="Arial" w:cs="Arial"/>
@@ -1644,6 +2836,7 @@
               </w:rPr>
               <w:t>SternerLearn</w:t>
             </w:r>
+            <w:proofErr w:type="spellEnd"/>
           </w:p>
         </w:tc>
         <w:tc>
@@ -1692,8 +2885,18 @@
                 <w:sz w:val="20"/>
                 <w:szCs w:val="20"/>
               </w:rPr>
-              <w:t>Connor Ledgerwood</w:t>
-            </w:r>
+              <w:t xml:space="preserve">Connor </w:t>
+            </w:r>
+            <w:proofErr w:type="spellStart"/>
+            <w:r>
+              <w:rPr>
+                <w:rFonts w:ascii="Arial" w:eastAsia="Times New Roman" w:hAnsi="Arial" w:cs="Arial"/>
+                <w:sz w:val="20"/>
+                <w:szCs w:val="20"/>
+              </w:rPr>
+              <w:t>Ledgerwood</w:t>
+            </w:r>
+            <w:proofErr w:type="spellEnd"/>
           </w:p>
         </w:tc>
         <w:tc>
@@ -1742,6 +2945,7 @@
                 <w:szCs w:val="20"/>
               </w:rPr>
             </w:pPr>
+            <w:proofErr w:type="spellStart"/>
             <w:r>
               <w:rPr>
                 <w:rFonts w:ascii="Arial" w:eastAsia="Times New Roman" w:hAnsi="Arial" w:cs="Arial"/>
@@ -1750,6 +2954,7 @@
               </w:rPr>
               <w:t>SternerLearn</w:t>
             </w:r>
+            <w:proofErr w:type="spellEnd"/>
           </w:p>
         </w:tc>
         <w:tc>
@@ -1798,8 +3003,18 @@
                 <w:sz w:val="20"/>
                 <w:szCs w:val="20"/>
               </w:rPr>
-              <w:t>Connor Ledgerwood</w:t>
-            </w:r>
+              <w:t xml:space="preserve">Connor </w:t>
+            </w:r>
+            <w:proofErr w:type="spellStart"/>
+            <w:r>
+              <w:rPr>
+                <w:rFonts w:ascii="Arial" w:eastAsia="Times New Roman" w:hAnsi="Arial" w:cs="Arial"/>
+                <w:sz w:val="20"/>
+                <w:szCs w:val="20"/>
+              </w:rPr>
+              <w:t>Ledgerwood</w:t>
+            </w:r>
+            <w:proofErr w:type="spellEnd"/>
           </w:p>
         </w:tc>
         <w:tc>
@@ -1849,6 +3064,7 @@
                 <w:szCs w:val="20"/>
               </w:rPr>
             </w:pPr>
+            <w:proofErr w:type="spellStart"/>
             <w:r>
               <w:rPr>
                 <w:rFonts w:ascii="Arial" w:eastAsia="Times New Roman" w:hAnsi="Arial" w:cs="Arial"/>
@@ -1857,6 +3073,7 @@
               </w:rPr>
               <w:t>SternerLearn</w:t>
             </w:r>
+            <w:proofErr w:type="spellEnd"/>
           </w:p>
         </w:tc>
         <w:tc>
@@ -1955,6 +3172,7 @@
                 <w:szCs w:val="20"/>
               </w:rPr>
             </w:pPr>
+            <w:proofErr w:type="spellStart"/>
             <w:r>
               <w:rPr>
                 <w:rFonts w:ascii="Arial" w:eastAsia="Times New Roman" w:hAnsi="Arial" w:cs="Arial"/>
@@ -1963,6 +3181,7 @@
               </w:rPr>
               <w:t>SternerLearn</w:t>
             </w:r>
+            <w:proofErr w:type="spellEnd"/>
           </w:p>
         </w:tc>
         <w:tc>
@@ -2011,8 +3230,18 @@
                 <w:sz w:val="20"/>
                 <w:szCs w:val="20"/>
               </w:rPr>
-              <w:t>Connor Ledgerwood</w:t>
-            </w:r>
+              <w:t xml:space="preserve">Connor </w:t>
+            </w:r>
+            <w:proofErr w:type="spellStart"/>
+            <w:r>
+              <w:rPr>
+                <w:rFonts w:ascii="Arial" w:eastAsia="Times New Roman" w:hAnsi="Arial" w:cs="Arial"/>
+                <w:sz w:val="20"/>
+                <w:szCs w:val="20"/>
+              </w:rPr>
+              <w:t>Ledgerwood</w:t>
+            </w:r>
+            <w:proofErr w:type="spellEnd"/>
           </w:p>
         </w:tc>
         <w:tc>
@@ -2062,6 +3291,7 @@
                 <w:szCs w:val="20"/>
               </w:rPr>
             </w:pPr>
+            <w:proofErr w:type="spellStart"/>
             <w:r>
               <w:rPr>
                 <w:rFonts w:ascii="Arial" w:eastAsia="Times New Roman" w:hAnsi="Arial" w:cs="Arial"/>
@@ -2070,6 +3300,7 @@
               </w:rPr>
               <w:t>SternerLearn</w:t>
             </w:r>
+            <w:proofErr w:type="spellEnd"/>
           </w:p>
         </w:tc>
         <w:tc>
@@ -2168,6 +3399,7 @@
                 <w:szCs w:val="20"/>
               </w:rPr>
             </w:pPr>
+            <w:proofErr w:type="spellStart"/>
             <w:r>
               <w:rPr>
                 <w:rFonts w:ascii="Arial" w:eastAsia="Times New Roman" w:hAnsi="Arial" w:cs="Arial"/>
@@ -2176,6 +3408,7 @@
               </w:rPr>
               <w:t>SternerLearn</w:t>
             </w:r>
+            <w:proofErr w:type="spellEnd"/>
           </w:p>
         </w:tc>
         <w:tc>
@@ -2224,8 +3457,18 @@
                 <w:sz w:val="20"/>
                 <w:szCs w:val="20"/>
               </w:rPr>
-              <w:t>Connor Ledgerwood</w:t>
-            </w:r>
+              <w:t xml:space="preserve">Connor </w:t>
+            </w:r>
+            <w:proofErr w:type="spellStart"/>
+            <w:r>
+              <w:rPr>
+                <w:rFonts w:ascii="Arial" w:eastAsia="Times New Roman" w:hAnsi="Arial" w:cs="Arial"/>
+                <w:sz w:val="20"/>
+                <w:szCs w:val="20"/>
+              </w:rPr>
+              <w:t>Ledgerwood</w:t>
+            </w:r>
+            <w:proofErr w:type="spellEnd"/>
           </w:p>
         </w:tc>
         <w:tc>
@@ -2275,6 +3518,7 @@
                 <w:szCs w:val="20"/>
               </w:rPr>
             </w:pPr>
+            <w:proofErr w:type="spellStart"/>
             <w:r>
               <w:rPr>
                 <w:rFonts w:ascii="Arial" w:eastAsia="Times New Roman" w:hAnsi="Arial" w:cs="Arial"/>
@@ -2283,6 +3527,7 @@
               </w:rPr>
               <w:t>SternerLearn</w:t>
             </w:r>
+            <w:proofErr w:type="spellEnd"/>
           </w:p>
         </w:tc>
         <w:tc>
@@ -2381,6 +3626,7 @@
                 <w:szCs w:val="20"/>
               </w:rPr>
             </w:pPr>
+            <w:proofErr w:type="spellStart"/>
             <w:r>
               <w:rPr>
                 <w:rFonts w:ascii="Arial" w:eastAsia="Times New Roman" w:hAnsi="Arial" w:cs="Arial"/>
@@ -2389,6 +3635,7 @@
               </w:rPr>
               <w:t>SternerLearn</w:t>
             </w:r>
+            <w:proofErr w:type="spellEnd"/>
           </w:p>
         </w:tc>
         <w:tc>
@@ -2488,6 +3735,7 @@
                 <w:szCs w:val="20"/>
               </w:rPr>
             </w:pPr>
+            <w:proofErr w:type="spellStart"/>
             <w:r>
               <w:rPr>
                 <w:rFonts w:ascii="Arial" w:eastAsia="Times New Roman" w:hAnsi="Arial" w:cs="Arial"/>
@@ -2496,6 +3744,7 @@
               </w:rPr>
               <w:t>SternerLearn</w:t>
             </w:r>
+            <w:proofErr w:type="spellEnd"/>
           </w:p>
         </w:tc>
         <w:tc>
@@ -2544,8 +3793,18 @@
                 <w:sz w:val="20"/>
                 <w:szCs w:val="20"/>
               </w:rPr>
-              <w:t>Connor Ledgerwood</w:t>
-            </w:r>
+              <w:t xml:space="preserve">Connor </w:t>
+            </w:r>
+            <w:proofErr w:type="spellStart"/>
+            <w:r>
+              <w:rPr>
+                <w:rFonts w:ascii="Arial" w:eastAsia="Times New Roman" w:hAnsi="Arial" w:cs="Arial"/>
+                <w:sz w:val="20"/>
+                <w:szCs w:val="20"/>
+              </w:rPr>
+              <w:t>Ledgerwood</w:t>
+            </w:r>
+            <w:proofErr w:type="spellEnd"/>
           </w:p>
         </w:tc>
         <w:tc>
@@ -2594,6 +3853,7 @@
                 <w:szCs w:val="20"/>
               </w:rPr>
             </w:pPr>
+            <w:proofErr w:type="spellStart"/>
             <w:r>
               <w:rPr>
                 <w:rFonts w:ascii="Arial" w:eastAsia="Times New Roman" w:hAnsi="Arial" w:cs="Arial"/>
@@ -2602,6 +3862,7 @@
               </w:rPr>
               <w:t>SternerLearn</w:t>
             </w:r>
+            <w:proofErr w:type="spellEnd"/>
           </w:p>
         </w:tc>
         <w:tc>
@@ -2703,7 +3964,13 @@
     </w:p>
     <w:p>
       <w:r>
-        <w:t xml:space="preserve">Secondly, we definitely want to continue to investigate the feasibility of disabling Android applications remotely. This was one of our original ideas of parental control, which after some research was deemed impractical to complete for this project. This was one of our favorite options of parental control, and really offered the teacher significant control directly over their student’s phone. </w:t>
+        <w:t xml:space="preserve">Secondly, we definitely want to continue to investigate the feasibility of disabling Android applications remotely. This was one of our original ideas of parental control, which after some research was deemed impractical to complete for this project. This was one of our favorite options of parental control, and really offered the </w:t>
+      </w:r>
+      <w:r>
+        <w:t>parent</w:t>
+      </w:r>
+      <w:r>
+        <w:t xml:space="preserve"> significant control directly over their student’s phone. </w:t>
       </w:r>
     </w:p>
     <w:p>
@@ -2740,7 +4007,15 @@
     </w:p>
     <w:p>
       <w:r>
-        <w:t>The final feature group which could use some improvement would be several of the teacher pages, where new items are added. These items require listing the exact name of students or assignments, which obviously can be difficult to remember and easy to mis-type. With more development time, it would be nice to have a dropdown box of the options, so they can simply select an item instead of having to type it out.</w:t>
+        <w:t xml:space="preserve">The final feature group which could use some improvement would be several of the teacher pages, where new items are added. These items require listing the exact name of students or assignments, which obviously can be difficult to remember and easy to </w:t>
+      </w:r>
+      <w:proofErr w:type="spellStart"/>
+      <w:r>
+        <w:t>mis</w:t>
+      </w:r>
+      <w:proofErr w:type="spellEnd"/>
+      <w:r>
+        <w:t>-type. With more development time, it would be nice to have a dropdown box of the options, so they can simply select an item instead of having to type it out.</w:t>
       </w:r>
     </w:p>
     <w:p>
@@ -2769,9 +4044,11 @@
       <w:pPr>
         <w:pStyle w:val="Heading2"/>
       </w:pPr>
+      <w:proofErr w:type="spellStart"/>
       <w:r>
         <w:t>Agilefant</w:t>
       </w:r>
+      <w:proofErr w:type="spellEnd"/>
     </w:p>
     <w:p>
       <w:pPr>
@@ -2786,7 +4063,7 @@
           <w:lang w:eastAsia="en-US" w:bidi="ar-SA"/>
         </w:rPr>
       </w:pPr>
-      <w:hyperlink r:id="rId10" w:history="1">
+      <w:hyperlink r:id="rId20" w:history="1">
         <w:r>
           <w:rPr>
             <w:rStyle w:val="Hyperlink"/>
@@ -2844,7 +4121,7 @@
       </w:r>
     </w:p>
     <w:p>
-      <w:hyperlink r:id="rId11" w:history="1">
+      <w:hyperlink r:id="rId21" w:history="1">
         <w:r>
           <w:rPr>
             <w:rStyle w:val="Hyperlink"/>
@@ -2857,7 +4134,7 @@
       </w:r>
     </w:p>
     <w:p>
-      <w:hyperlink r:id="rId12" w:history="1">
+      <w:hyperlink r:id="rId22" w:history="1">
         <w:r>
           <w:rPr>
             <w:rStyle w:val="Hyperlink"/>
@@ -2870,7 +4147,7 @@
       </w:r>
     </w:p>
     <w:p>
-      <w:hyperlink r:id="rId13" w:history="1">
+      <w:hyperlink r:id="rId23" w:history="1">
         <w:r>
           <w:rPr>
             <w:rStyle w:val="Hyperlink"/>
@@ -2886,9 +4163,11 @@
       <w:pPr>
         <w:pStyle w:val="Heading2"/>
       </w:pPr>
+      <w:proofErr w:type="spellStart"/>
       <w:r>
         <w:t>GitHub</w:t>
       </w:r>
+      <w:proofErr w:type="spellEnd"/>
     </w:p>
     <w:p>
       <w:pPr>
@@ -2896,7 +4175,7 @@
         <w:snapToGrid w:val="0"/>
         <w:contextualSpacing/>
       </w:pPr>
-      <w:hyperlink r:id="rId14" w:history="1">
+      <w:hyperlink r:id="rId24" w:history="1">
         <w:r>
           <w:rPr>
             <w:rFonts w:asciiTheme="minorHAnsi" w:eastAsia="Times New Roman" w:hAnsiTheme="minorHAnsi"/>
@@ -2916,7 +4195,7 @@
       </w:r>
     </w:p>
     <w:p>
-      <w:hyperlink r:id="rId15" w:tgtFrame="_blank" w:history="1">
+      <w:hyperlink r:id="rId25" w:tgtFrame="_blank" w:history="1">
         <w:r>
           <w:rPr>
             <w:rStyle w:val="Hyperlink"/>
@@ -4693,7 +5972,7 @@
 </file>
 
 <file path=customXml/itemProps2.xml><?xml version="1.0" encoding="utf-8"?>
-<ds:datastoreItem xmlns:ds="http://schemas.openxmlformats.org/officeDocument/2006/customXml" ds:itemID="{0313DEBB-4F10-4314-AD3A-4813738D8CEA}">
+<ds:datastoreItem xmlns:ds="http://schemas.openxmlformats.org/officeDocument/2006/customXml" ds:itemID="{524864B8-4A89-4C57-8D2B-7C739B73CF1C}">
   <ds:schemaRefs>
     <ds:schemaRef ds:uri="http://schemas.openxmlformats.org/officeDocument/2006/bibliography"/>
   </ds:schemaRefs>

</xml_diff>